<commit_message>
Cambios en dimensiones base de .container. Pixel perfect a Desktop. Mannana le toca a phone.
</commit_message>
<xml_diff>
--- a/review.docx
+++ b/review.docx
@@ -1,10 +1,10 @@
 
 <file path=word/document.xml><?xml version="1.0" encoding="utf-8"?>
-<w:document xmlns:wpc="http://schemas.microsoft.com/office/word/2010/wordprocessingCanvas" xmlns:cx="http://schemas.microsoft.com/office/drawing/2014/chartex" xmlns:mc="http://schemas.openxmlformats.org/markup-compatibility/2006" xmlns:o="urn:schemas-microsoft-com:office:office" xmlns:r="http://schemas.openxmlformats.org/officeDocument/2006/relationships" xmlns:m="http://schemas.openxmlformats.org/officeDocument/2006/math" xmlns:v="urn:schemas-microsoft-com:vml" xmlns:wp14="http://schemas.microsoft.com/office/word/2010/wordprocessingDrawing" xmlns:wp="http://schemas.openxmlformats.org/drawingml/2006/wordprocessingDrawing" xmlns:w10="urn:schemas-microsoft-com:office:word" xmlns:w="http://schemas.openxmlformats.org/wordprocessingml/2006/main" xmlns:w14="http://schemas.microsoft.com/office/word/2010/wordml" xmlns:w15="http://schemas.microsoft.com/office/word/2012/wordml" xmlns:w16se="http://schemas.microsoft.com/office/word/2015/wordml/symex" xmlns:wpg="http://schemas.microsoft.com/office/word/2010/wordprocessingGroup" xmlns:wpi="http://schemas.microsoft.com/office/word/2010/wordprocessingInk" xmlns:wne="http://schemas.microsoft.com/office/word/2006/wordml" xmlns:wps="http://schemas.microsoft.com/office/word/2010/wordprocessingShape" mc:Ignorable="w14 w15 w16se wp14">
+<w:document xmlns:wpc="http://schemas.microsoft.com/office/word/2010/wordprocessingCanvas" xmlns:cx="http://schemas.microsoft.com/office/drawing/2014/chartex" xmlns:cx1="http://schemas.microsoft.com/office/drawing/2015/9/8/chartex" xmlns:cx2="http://schemas.microsoft.com/office/drawing/2015/10/21/chartex" xmlns:cx3="http://schemas.microsoft.com/office/drawing/2016/5/9/chartex" xmlns:cx4="http://schemas.microsoft.com/office/drawing/2016/5/10/chartex" xmlns:cx5="http://schemas.microsoft.com/office/drawing/2016/5/11/chartex" xmlns:cx6="http://schemas.microsoft.com/office/drawing/2016/5/12/chartex" xmlns:cx7="http://schemas.microsoft.com/office/drawing/2016/5/13/chartex" xmlns:cx8="http://schemas.microsoft.com/office/drawing/2016/5/14/chartex" xmlns:mc="http://schemas.openxmlformats.org/markup-compatibility/2006" xmlns:aink="http://schemas.microsoft.com/office/drawing/2016/ink" xmlns:am3d="http://schemas.microsoft.com/office/drawing/2017/model3d" xmlns:o="urn:schemas-microsoft-com:office:office" xmlns:r="http://schemas.openxmlformats.org/officeDocument/2006/relationships" xmlns:m="http://schemas.openxmlformats.org/officeDocument/2006/math" xmlns:v="urn:schemas-microsoft-com:vml" xmlns:wp14="http://schemas.microsoft.com/office/word/2010/wordprocessingDrawing" xmlns:wp="http://schemas.openxmlformats.org/drawingml/2006/wordprocessingDrawing" xmlns:w10="urn:schemas-microsoft-com:office:word" xmlns:w="http://schemas.openxmlformats.org/wordprocessingml/2006/main" xmlns:w14="http://schemas.microsoft.com/office/word/2010/wordml" xmlns:w15="http://schemas.microsoft.com/office/word/2012/wordml" xmlns:w16cid="http://schemas.microsoft.com/office/word/2016/wordml/cid" xmlns:w16se="http://schemas.microsoft.com/office/word/2015/wordml/symex" xmlns:wpg="http://schemas.microsoft.com/office/word/2010/wordprocessingGroup" xmlns:wpi="http://schemas.microsoft.com/office/word/2010/wordprocessingInk" xmlns:wne="http://schemas.microsoft.com/office/word/2006/wordml" xmlns:wps="http://schemas.microsoft.com/office/word/2010/wordprocessingShape" mc:Ignorable="w14 w15 w16se w16cid wp14">
   <w:body>
     <w:p>
       <w:pPr>
-        <w:pStyle w:val="Heading1"/>
+        <w:pStyle w:val="Ttulo1"/>
         <w:spacing w:before="0"/>
         <w:rPr>
           <w:u w:val="single"/>
@@ -34,24 +34,41 @@
     </w:p>
     <w:p>
       <w:pPr>
-        <w:pStyle w:val="ListParagraph"/>
+        <w:pStyle w:val="Prrafodelista"/>
         <w:numPr>
           <w:ilvl w:val="0"/>
           <w:numId w:val="1"/>
         </w:numPr>
       </w:pPr>
+      <w:commentRangeStart w:id="0"/>
+      <w:commentRangeStart w:id="1"/>
       <w:r>
         <w:t>El menú principal está muy a la derecha, en el diseño lo veo más centrado.</w:t>
       </w:r>
-    </w:p>
-    <w:p>
-      <w:pPr>
-        <w:pStyle w:val="ListParagraph"/>
+      <w:commentRangeEnd w:id="0"/>
+      <w:r>
+        <w:rPr>
+          <w:rStyle w:val="Refdecomentario"/>
+        </w:rPr>
+        <w:commentReference w:id="0"/>
+      </w:r>
+      <w:commentRangeEnd w:id="1"/>
+      <w:r>
+        <w:rPr>
+          <w:rStyle w:val="Refdecomentario"/>
+        </w:rPr>
+        <w:commentReference w:id="1"/>
+      </w:r>
+    </w:p>
+    <w:p>
+      <w:pPr>
+        <w:pStyle w:val="Prrafodelista"/>
         <w:numPr>
           <w:ilvl w:val="0"/>
           <w:numId w:val="1"/>
         </w:numPr>
       </w:pPr>
+      <w:commentRangeStart w:id="2"/>
       <w:r>
         <w:t xml:space="preserve">Aumentar el espacio entre el </w:t>
       </w:r>
@@ -71,6 +88,13 @@
       <w:r>
         <w:t>.</w:t>
       </w:r>
+      <w:commentRangeEnd w:id="2"/>
+      <w:r>
+        <w:rPr>
+          <w:rStyle w:val="Refdecomentario"/>
+        </w:rPr>
+        <w:commentReference w:id="2"/>
+      </w:r>
     </w:p>
     <w:p>
       <w:pPr>
@@ -87,12 +111,14 @@
     </w:p>
     <w:p>
       <w:pPr>
-        <w:pStyle w:val="ListParagraph"/>
+        <w:pStyle w:val="Prrafodelista"/>
         <w:numPr>
           <w:ilvl w:val="0"/>
           <w:numId w:val="1"/>
         </w:numPr>
       </w:pPr>
+      <w:commentRangeStart w:id="3"/>
+      <w:commentRangeStart w:id="4"/>
       <w:r>
         <w:t xml:space="preserve">El cuño ISO del </w:t>
       </w:r>
@@ -104,15 +130,30 @@
       <w:r>
         <w:t xml:space="preserve"> va un poco más abajo.</w:t>
       </w:r>
-    </w:p>
-    <w:p>
-      <w:pPr>
-        <w:pStyle w:val="ListParagraph"/>
+      <w:commentRangeEnd w:id="3"/>
+      <w:r>
+        <w:rPr>
+          <w:rStyle w:val="Refdecomentario"/>
+        </w:rPr>
+        <w:commentReference w:id="3"/>
+      </w:r>
+      <w:commentRangeEnd w:id="4"/>
+      <w:r>
+        <w:rPr>
+          <w:rStyle w:val="Refdecomentario"/>
+        </w:rPr>
+        <w:commentReference w:id="4"/>
+      </w:r>
+    </w:p>
+    <w:p>
+      <w:pPr>
+        <w:pStyle w:val="Prrafodelista"/>
         <w:numPr>
           <w:ilvl w:val="0"/>
           <w:numId w:val="1"/>
         </w:numPr>
       </w:pPr>
+      <w:commentRangeStart w:id="5"/>
       <w:r>
         <w:t>Poner la curva del home-</w:t>
       </w:r>
@@ -132,15 +173,23 @@
       <w:r>
         <w:t>).</w:t>
       </w:r>
-    </w:p>
-    <w:p>
-      <w:pPr>
-        <w:pStyle w:val="ListParagraph"/>
+      <w:commentRangeEnd w:id="5"/>
+      <w:r>
+        <w:rPr>
+          <w:rStyle w:val="Refdecomentario"/>
+        </w:rPr>
+        <w:commentReference w:id="5"/>
+      </w:r>
+    </w:p>
+    <w:p>
+      <w:pPr>
+        <w:pStyle w:val="Prrafodelista"/>
         <w:numPr>
           <w:ilvl w:val="0"/>
           <w:numId w:val="1"/>
         </w:numPr>
       </w:pPr>
+      <w:commentRangeStart w:id="6"/>
       <w:r>
         <w:t>Poner borde superior a</w:t>
       </w:r>
@@ -168,10 +217,17 @@
       <w:r>
         <w:t xml:space="preserve"> debe ser más claro.</w:t>
       </w:r>
-    </w:p>
-    <w:p>
-      <w:pPr>
-        <w:pStyle w:val="ListParagraph"/>
+      <w:commentRangeEnd w:id="6"/>
+      <w:r>
+        <w:rPr>
+          <w:rStyle w:val="Refdecomentario"/>
+        </w:rPr>
+        <w:commentReference w:id="6"/>
+      </w:r>
+    </w:p>
+    <w:p>
+      <w:pPr>
+        <w:pStyle w:val="Prrafodelista"/>
         <w:ind w:left="360"/>
       </w:pPr>
       <w:r>
@@ -180,7 +236,7 @@
           <w:lang w:val="es-419" w:eastAsia="es-419"/>
         </w:rPr>
         <w:drawing>
-          <wp:inline distT="0" distB="0" distL="0" distR="0">
+          <wp:inline distT="0" distB="0" distL="0" distR="0" wp14:anchorId="7A2338C8" wp14:editId="34465BB9">
             <wp:extent cx="4320000" cy="653711"/>
             <wp:effectExtent l="0" t="0" r="4445" b="0"/>
             <wp:docPr id="1" name="Picture 1" descr="C:\Users\vivian\Pictures\Screenshots\now.jpg"/>
@@ -197,7 +253,7 @@
                     </pic:cNvPicPr>
                   </pic:nvPicPr>
                   <pic:blipFill>
-                    <a:blip r:embed="rId5">
+                    <a:blip r:embed="rId8">
                       <a:extLst>
                         <a:ext uri="{28A0092B-C50C-407E-A947-70E740481C1C}">
                           <a14:useLocalDpi xmlns:a14="http://schemas.microsoft.com/office/drawing/2010/main" val="0"/>
@@ -246,12 +302,13 @@
     </w:p>
     <w:p>
       <w:pPr>
-        <w:pStyle w:val="ListParagraph"/>
+        <w:pStyle w:val="Prrafodelista"/>
         <w:numPr>
           <w:ilvl w:val="0"/>
           <w:numId w:val="1"/>
         </w:numPr>
       </w:pPr>
+      <w:commentRangeStart w:id="7"/>
       <w:r>
         <w:t>El título “</w:t>
       </w:r>
@@ -269,20 +326,19 @@
       </w:r>
       <w:proofErr w:type="spellEnd"/>
       <w:r>
-        <w:t xml:space="preserve">” todavía se ve muy pegado al contenido, no sé si es una ilusión óptica porque en el diseño los bloques 1 y 4 del contenido están pegado al borde del </w:t>
-      </w:r>
-      <w:proofErr w:type="spellStart"/>
-      <w:r>
-        <w:t>container</w:t>
-      </w:r>
-      <w:proofErr w:type="spellEnd"/>
-      <w:r>
-        <w:t>, y quedan más separados los del centro.</w:t>
-      </w:r>
-    </w:p>
-    <w:p>
-      <w:pPr>
-        <w:pStyle w:val="ListParagraph"/>
+        <w:t>” todavía se ve muy pegado al contenido, no sé si es una ilusión óptica porque en el diseño los bloques 1 y 4 del contenido están pegado al borde del container, y quedan más separados los del centro.</w:t>
+      </w:r>
+      <w:commentRangeEnd w:id="7"/>
+      <w:r>
+        <w:rPr>
+          <w:rStyle w:val="Refdecomentario"/>
+        </w:rPr>
+        <w:commentReference w:id="7"/>
+      </w:r>
+    </w:p>
+    <w:p>
+      <w:pPr>
+        <w:pStyle w:val="Prrafodelista"/>
         <w:ind w:left="360"/>
       </w:pPr>
       <w:r>
@@ -291,7 +347,7 @@
           <w:lang w:val="es-419" w:eastAsia="es-419"/>
         </w:rPr>
         <w:drawing>
-          <wp:inline distT="0" distB="0" distL="0" distR="0">
+          <wp:inline distT="0" distB="0" distL="0" distR="0" wp14:anchorId="0A39A6D8" wp14:editId="60C26FC1">
             <wp:extent cx="3005636" cy="1097590"/>
             <wp:effectExtent l="0" t="0" r="4445" b="7620"/>
             <wp:docPr id="4" name="Picture 4"/>
@@ -306,7 +362,7 @@
                     <pic:cNvPicPr/>
                   </pic:nvPicPr>
                   <pic:blipFill>
-                    <a:blip r:embed="rId6">
+                    <a:blip r:embed="rId9">
                       <a:extLst>
                         <a:ext uri="{28A0092B-C50C-407E-A947-70E740481C1C}">
                           <a14:useLocalDpi xmlns:a14="http://schemas.microsoft.com/office/drawing/2010/main" val="0"/>
@@ -341,7 +397,7 @@
           <w:lang w:val="es-419" w:eastAsia="es-419"/>
         </w:rPr>
         <w:drawing>
-          <wp:inline distT="0" distB="0" distL="0" distR="0">
+          <wp:inline distT="0" distB="0" distL="0" distR="0" wp14:anchorId="1E461D4D" wp14:editId="02DED2D1">
             <wp:extent cx="2908692" cy="1098180"/>
             <wp:effectExtent l="0" t="0" r="6350" b="6985"/>
             <wp:docPr id="5" name="Picture 5"/>
@@ -356,7 +412,7 @@
                     <pic:cNvPicPr/>
                   </pic:nvPicPr>
                   <pic:blipFill>
-                    <a:blip r:embed="rId7">
+                    <a:blip r:embed="rId10">
                       <a:extLst>
                         <a:ext uri="{28A0092B-C50C-407E-A947-70E740481C1C}">
                           <a14:useLocalDpi xmlns:a14="http://schemas.microsoft.com/office/drawing/2010/main" val="0"/>
@@ -385,12 +441,13 @@
     </w:p>
     <w:p>
       <w:pPr>
-        <w:pStyle w:val="ListParagraph"/>
+        <w:pStyle w:val="Prrafodelista"/>
         <w:numPr>
           <w:ilvl w:val="0"/>
           <w:numId w:val="1"/>
         </w:numPr>
       </w:pPr>
+      <w:commentRangeStart w:id="8"/>
       <w:r>
         <w:t>La bolita del link “</w:t>
       </w:r>
@@ -402,10 +459,17 @@
       <w:r>
         <w:t xml:space="preserve"> open positions” tiene un borde gris que no se ve en el diseño.</w:t>
       </w:r>
-    </w:p>
-    <w:p>
-      <w:pPr>
-        <w:pStyle w:val="ListParagraph"/>
+      <w:commentRangeEnd w:id="8"/>
+      <w:r>
+        <w:rPr>
+          <w:rStyle w:val="Refdecomentario"/>
+        </w:rPr>
+        <w:commentReference w:id="8"/>
+      </w:r>
+    </w:p>
+    <w:p>
+      <w:pPr>
+        <w:pStyle w:val="Prrafodelista"/>
         <w:ind w:left="360"/>
       </w:pPr>
       <w:r>
@@ -414,7 +478,7 @@
           <w:lang w:val="es-419" w:eastAsia="es-419"/>
         </w:rPr>
         <w:drawing>
-          <wp:inline distT="0" distB="0" distL="0" distR="0">
+          <wp:inline distT="0" distB="0" distL="0" distR="0" wp14:anchorId="394A461C" wp14:editId="71708420">
             <wp:extent cx="2778708" cy="367215"/>
             <wp:effectExtent l="0" t="0" r="3175" b="0"/>
             <wp:docPr id="6" name="Picture 6" descr="C:\Users\vivian\Pictures\Screenshots\bola roja.jpg"/>
@@ -431,7 +495,7 @@
                     </pic:cNvPicPr>
                   </pic:nvPicPr>
                   <pic:blipFill>
-                    <a:blip r:embed="rId8">
+                    <a:blip r:embed="rId11">
                       <a:extLst>
                         <a:ext uri="{28A0092B-C50C-407E-A947-70E740481C1C}">
                           <a14:useLocalDpi xmlns:a14="http://schemas.microsoft.com/office/drawing/2010/main" val="0"/>
@@ -462,8 +526,8 @@
           </wp:inline>
         </w:drawing>
       </w:r>
-      <w:bookmarkStart w:id="0" w:name="_GoBack"/>
-      <w:bookmarkEnd w:id="0"/>
+      <w:bookmarkStart w:id="9" w:name="_GoBack"/>
+      <w:bookmarkEnd w:id="9"/>
     </w:p>
     <w:sectPr>
       <w:pgSz w:w="12240" w:h="15840"/>
@@ -475,8 +539,347 @@
 </w:document>
 </file>
 
+<file path=word/comments.xml><?xml version="1.0" encoding="utf-8"?>
+<w:comments xmlns:wpc="http://schemas.microsoft.com/office/word/2010/wordprocessingCanvas" xmlns:cx="http://schemas.microsoft.com/office/drawing/2014/chartex" xmlns:cx1="http://schemas.microsoft.com/office/drawing/2015/9/8/chartex" xmlns:cx2="http://schemas.microsoft.com/office/drawing/2015/10/21/chartex" xmlns:cx3="http://schemas.microsoft.com/office/drawing/2016/5/9/chartex" xmlns:cx4="http://schemas.microsoft.com/office/drawing/2016/5/10/chartex" xmlns:cx5="http://schemas.microsoft.com/office/drawing/2016/5/11/chartex" xmlns:cx6="http://schemas.microsoft.com/office/drawing/2016/5/12/chartex" xmlns:cx7="http://schemas.microsoft.com/office/drawing/2016/5/13/chartex" xmlns:cx8="http://schemas.microsoft.com/office/drawing/2016/5/14/chartex" xmlns:mc="http://schemas.openxmlformats.org/markup-compatibility/2006" xmlns:aink="http://schemas.microsoft.com/office/drawing/2016/ink" xmlns:am3d="http://schemas.microsoft.com/office/drawing/2017/model3d" xmlns:o="urn:schemas-microsoft-com:office:office" xmlns:r="http://schemas.openxmlformats.org/officeDocument/2006/relationships" xmlns:m="http://schemas.openxmlformats.org/officeDocument/2006/math" xmlns:v="urn:schemas-microsoft-com:vml" xmlns:wp14="http://schemas.microsoft.com/office/word/2010/wordprocessingDrawing" xmlns:wp="http://schemas.openxmlformats.org/drawingml/2006/wordprocessingDrawing" xmlns:w10="urn:schemas-microsoft-com:office:word" xmlns:w="http://schemas.openxmlformats.org/wordprocessingml/2006/main" xmlns:w14="http://schemas.microsoft.com/office/word/2010/wordml" xmlns:w15="http://schemas.microsoft.com/office/word/2012/wordml" xmlns:w16cid="http://schemas.microsoft.com/office/word/2016/wordml/cid" xmlns:w16se="http://schemas.microsoft.com/office/word/2015/wordml/symex" xmlns:wpg="http://schemas.microsoft.com/office/word/2010/wordprocessingGroup" xmlns:wpi="http://schemas.microsoft.com/office/word/2010/wordprocessingInk" xmlns:wne="http://schemas.microsoft.com/office/word/2006/wordml" xmlns:wps="http://schemas.microsoft.com/office/word/2010/wordprocessingShape" mc:Ignorable="w14 w15 w16se w16cid wp14">
+  <w:comment w:id="0" w:author="Desarrollador" w:date="2019-05-15T16:21:00Z" w:initials="D">
+    <w:p>
+      <w:pPr>
+        <w:pStyle w:val="Textocomentario"/>
+      </w:pPr>
+      <w:r>
+        <w:rPr>
+          <w:rStyle w:val="Refdecomentario"/>
+        </w:rPr>
+        <w:annotationRef/>
+      </w:r>
+      <w:r>
+        <w:t xml:space="preserve">Solucionado, ya </w:t>
+      </w:r>
+      <w:proofErr w:type="gramStart"/>
+      <w:r>
+        <w:t>arregle</w:t>
+      </w:r>
+      <w:proofErr w:type="gramEnd"/>
+      <w:r>
+        <w:t xml:space="preserve"> las dimensiones base de los .container que es al ancho del </w:t>
+      </w:r>
+      <w:proofErr w:type="spellStart"/>
+      <w:r>
+        <w:t>header</w:t>
+      </w:r>
+      <w:proofErr w:type="spellEnd"/>
+      <w:r>
+        <w:t>.</w:t>
+      </w:r>
+    </w:p>
+    <w:p>
+      <w:pPr>
+        <w:pStyle w:val="Textocomentario"/>
+      </w:pPr>
+      <w:r>
+        <w:t xml:space="preserve">En la Home es la </w:t>
+      </w:r>
+      <w:proofErr w:type="spellStart"/>
+      <w:r>
+        <w:t>img</w:t>
+      </w:r>
+      <w:proofErr w:type="spellEnd"/>
+      <w:r>
+        <w:t xml:space="preserve"> de </w:t>
+      </w:r>
+      <w:proofErr w:type="spellStart"/>
+      <w:r>
+        <w:t>hero</w:t>
+      </w:r>
+      <w:proofErr w:type="spellEnd"/>
+      <w:r>
+        <w:t xml:space="preserve"> la que se mueve a la derecha.</w:t>
+      </w:r>
+    </w:p>
+  </w:comment>
+  <w:comment w:id="1" w:author="Desarrollador" w:date="2019-05-15T16:23:00Z" w:initials="D">
+    <w:p>
+      <w:pPr>
+        <w:pStyle w:val="Textocomentario"/>
+      </w:pPr>
+      <w:r>
+        <w:rPr>
+          <w:rStyle w:val="Refdecomentario"/>
+        </w:rPr>
+        <w:annotationRef/>
+      </w:r>
+    </w:p>
+  </w:comment>
+  <w:comment w:id="2" w:author="Desarrollador" w:date="2019-05-15T16:26:00Z" w:initials="D">
+    <w:p>
+      <w:pPr>
+        <w:pStyle w:val="Textocomentario"/>
+      </w:pPr>
+      <w:r>
+        <w:rPr>
+          <w:rStyle w:val="Refdecomentario"/>
+        </w:rPr>
+        <w:annotationRef/>
+      </w:r>
+      <w:r>
+        <w:t xml:space="preserve">Creo que lo </w:t>
+      </w:r>
+      <w:proofErr w:type="gramStart"/>
+      <w:r>
+        <w:t>arregle</w:t>
+      </w:r>
+      <w:proofErr w:type="gramEnd"/>
+      <w:r>
+        <w:t xml:space="preserve">, le hice un pixel </w:t>
+      </w:r>
+      <w:proofErr w:type="spellStart"/>
+      <w:r>
+        <w:t>perfect</w:t>
+      </w:r>
+      <w:proofErr w:type="spellEnd"/>
+      <w:r>
+        <w:t>, a todo lo desktop. Dale otro pase ahora completo.</w:t>
+      </w:r>
+    </w:p>
+  </w:comment>
+  <w:comment w:id="3" w:author="Desarrollador" w:date="2019-05-15T16:30:00Z" w:initials="D">
+    <w:p>
+      <w:pPr>
+        <w:pStyle w:val="Textocomentario"/>
+      </w:pPr>
+      <w:r>
+        <w:rPr>
+          <w:rStyle w:val="Refdecomentario"/>
+        </w:rPr>
+        <w:annotationRef/>
+      </w:r>
+      <w:r>
+        <w:t xml:space="preserve">Verdad que </w:t>
+      </w:r>
+      <w:proofErr w:type="spellStart"/>
+      <w:r>
+        <w:t>si</w:t>
+      </w:r>
+      <w:proofErr w:type="spellEnd"/>
+      <w:r>
+        <w:t xml:space="preserve">, </w:t>
+      </w:r>
+      <w:r>
+        <w:t>Y</w:t>
+      </w:r>
+      <w:r>
+        <w:t xml:space="preserve">a </w:t>
+      </w:r>
+      <w:proofErr w:type="spellStart"/>
+      <w:r>
+        <w:t>ta</w:t>
+      </w:r>
+      <w:proofErr w:type="spellEnd"/>
+      <w:r>
+        <w:t>.</w:t>
+      </w:r>
+    </w:p>
+  </w:comment>
+  <w:comment w:id="4" w:author="Desarrollador" w:date="2019-05-15T16:30:00Z" w:initials="D">
+    <w:p>
+      <w:pPr>
+        <w:pStyle w:val="Textocomentario"/>
+      </w:pPr>
+      <w:r>
+        <w:rPr>
+          <w:rStyle w:val="Refdecomentario"/>
+        </w:rPr>
+        <w:annotationRef/>
+      </w:r>
+    </w:p>
+  </w:comment>
+  <w:comment w:id="5" w:author="Desarrollador" w:date="2019-05-15T16:31:00Z" w:initials="D">
+    <w:p>
+      <w:pPr>
+        <w:pStyle w:val="Textocomentario"/>
+      </w:pPr>
+      <w:r>
+        <w:rPr>
+          <w:rStyle w:val="Refdecomentario"/>
+        </w:rPr>
+        <w:annotationRef/>
+      </w:r>
+      <w:r>
+        <w:t>Todo lo que sabes de los .</w:t>
+      </w:r>
+      <w:proofErr w:type="spellStart"/>
+      <w:r>
+        <w:t>svg</w:t>
+      </w:r>
+      <w:proofErr w:type="spellEnd"/>
+      <w:r>
+        <w:t xml:space="preserve">, los extraje varias veces, seguía igual todo, hasta que encontré eso de poner </w:t>
+      </w:r>
+      <w:proofErr w:type="spellStart"/>
+      <w:r>
+        <w:t>css</w:t>
+      </w:r>
+      <w:proofErr w:type="spellEnd"/>
+      <w:r>
+        <w:t xml:space="preserve"> dentro de .</w:t>
+      </w:r>
+      <w:proofErr w:type="spellStart"/>
+      <w:r>
+        <w:t>svg</w:t>
+      </w:r>
+      <w:proofErr w:type="spellEnd"/>
+      <w:r>
+        <w:t xml:space="preserve"> para invertir la imagen.</w:t>
+      </w:r>
+    </w:p>
+  </w:comment>
+  <w:comment w:id="6" w:author="Desarrollador" w:date="2019-05-15T16:34:00Z" w:initials="D">
+    <w:p>
+      <w:pPr>
+        <w:pStyle w:val="Textocomentario"/>
+      </w:pPr>
+      <w:r>
+        <w:rPr>
+          <w:rStyle w:val="Refdecomentario"/>
+        </w:rPr>
+        <w:annotationRef/>
+      </w:r>
+      <w:r>
+        <w:t>Solucionado con esta magia.</w:t>
+      </w:r>
+    </w:p>
+    <w:p>
+      <w:pPr>
+        <w:pStyle w:val="Textocomentario"/>
+        <w:rPr>
+          <w:lang w:val="es-CL"/>
+        </w:rPr>
+      </w:pPr>
+      <w:proofErr w:type="spellStart"/>
+      <w:r>
+        <w:rPr>
+          <w:lang w:val="es-CL"/>
+        </w:rPr>
+        <w:t>background-size</w:t>
+      </w:r>
+      <w:proofErr w:type="spellEnd"/>
+      <w:r>
+        <w:rPr>
+          <w:lang w:val="es-CL"/>
+        </w:rPr>
+        <w:t>: 100% 100%;</w:t>
+      </w:r>
+      <w:r>
+        <w:rPr>
+          <w:lang w:val="es-CL"/>
+        </w:rPr>
+        <w:t xml:space="preserve"> era problema de acople en</w:t>
+      </w:r>
+      <w:r>
+        <w:rPr>
+          <w:lang w:val="es-CL"/>
+        </w:rPr>
+        <w:t>tre las dimensiones del contenedor y las de la imagen.</w:t>
+      </w:r>
+    </w:p>
+  </w:comment>
+  <w:comment w:id="7" w:author="Desarrollador" w:date="2019-05-15T16:38:00Z" w:initials="D">
+    <w:p>
+      <w:pPr>
+        <w:pStyle w:val="Textocomentario"/>
+      </w:pPr>
+      <w:r>
+        <w:rPr>
+          <w:rStyle w:val="Refdecomentario"/>
+        </w:rPr>
+        <w:annotationRef/>
+      </w:r>
+      <w:r>
+        <w:t xml:space="preserve">Con pixel </w:t>
+      </w:r>
+      <w:proofErr w:type="spellStart"/>
+      <w:r>
+        <w:t>perfect</w:t>
+      </w:r>
+      <w:proofErr w:type="spellEnd"/>
+      <w:r>
+        <w:t xml:space="preserve"> debe haber quedado al 100.</w:t>
+      </w:r>
+    </w:p>
+  </w:comment>
+  <w:comment w:id="8" w:author="Desarrollador" w:date="2019-05-15T16:42:00Z" w:initials="D">
+    <w:p>
+      <w:pPr>
+        <w:pStyle w:val="Textocomentario"/>
+      </w:pPr>
+      <w:r>
+        <w:rPr>
+          <w:rStyle w:val="Refdecomentario"/>
+        </w:rPr>
+        <w:annotationRef/>
+      </w:r>
+      <w:r>
+        <w:t>Debe ser que lo tiene el .</w:t>
+      </w:r>
+      <w:proofErr w:type="spellStart"/>
+      <w:r>
+        <w:t>svg</w:t>
+      </w:r>
+      <w:proofErr w:type="spellEnd"/>
+      <w:r>
+        <w:t xml:space="preserve">. </w:t>
+      </w:r>
+    </w:p>
+    <w:p>
+      <w:pPr>
+        <w:pStyle w:val="Textocomentario"/>
+      </w:pPr>
+      <w:r>
+        <w:t xml:space="preserve">Si quieres dile a </w:t>
+      </w:r>
+      <w:proofErr w:type="spellStart"/>
+      <w:r>
+        <w:t>Alvaro</w:t>
+      </w:r>
+      <w:proofErr w:type="spellEnd"/>
+      <w:r>
+        <w:t>, ahí vamos aprendiendo.</w:t>
+      </w:r>
+    </w:p>
+  </w:comment>
+</w:comments>
+</file>
+
+<file path=word/commentsExtended.xml><?xml version="1.0" encoding="utf-8"?>
+<w15:commentsEx xmlns:wpc="http://schemas.microsoft.com/office/word/2010/wordprocessingCanvas" xmlns:cx="http://schemas.microsoft.com/office/drawing/2014/chartex" xmlns:cx1="http://schemas.microsoft.com/office/drawing/2015/9/8/chartex" xmlns:cx2="http://schemas.microsoft.com/office/drawing/2015/10/21/chartex" xmlns:cx3="http://schemas.microsoft.com/office/drawing/2016/5/9/chartex" xmlns:cx4="http://schemas.microsoft.com/office/drawing/2016/5/10/chartex" xmlns:cx5="http://schemas.microsoft.com/office/drawing/2016/5/11/chartex" xmlns:cx6="http://schemas.microsoft.com/office/drawing/2016/5/12/chartex" xmlns:cx7="http://schemas.microsoft.com/office/drawing/2016/5/13/chartex" xmlns:cx8="http://schemas.microsoft.com/office/drawing/2016/5/14/chartex" xmlns:mc="http://schemas.openxmlformats.org/markup-compatibility/2006" xmlns:aink="http://schemas.microsoft.com/office/drawing/2016/ink" xmlns:am3d="http://schemas.microsoft.com/office/drawing/2017/model3d" xmlns:o="urn:schemas-microsoft-com:office:office" xmlns:r="http://schemas.openxmlformats.org/officeDocument/2006/relationships" xmlns:m="http://schemas.openxmlformats.org/officeDocument/2006/math" xmlns:v="urn:schemas-microsoft-com:vml" xmlns:wp14="http://schemas.microsoft.com/office/word/2010/wordprocessingDrawing" xmlns:wp="http://schemas.openxmlformats.org/drawingml/2006/wordprocessingDrawing" xmlns:w10="urn:schemas-microsoft-com:office:word" xmlns:w="http://schemas.openxmlformats.org/wordprocessingml/2006/main" xmlns:w14="http://schemas.microsoft.com/office/word/2010/wordml" xmlns:w15="http://schemas.microsoft.com/office/word/2012/wordml" xmlns:w16cid="http://schemas.microsoft.com/office/word/2016/wordml/cid" xmlns:w16se="http://schemas.microsoft.com/office/word/2015/wordml/symex" xmlns:wpg="http://schemas.microsoft.com/office/word/2010/wordprocessingGroup" xmlns:wpi="http://schemas.microsoft.com/office/word/2010/wordprocessingInk" xmlns:wne="http://schemas.microsoft.com/office/word/2006/wordml" xmlns:wps="http://schemas.microsoft.com/office/word/2010/wordprocessingShape" mc:Ignorable="w14 w15 w16se w16cid wp14">
+  <w15:commentEx w15:paraId="0977BCB1" w15:done="0"/>
+  <w15:commentEx w15:paraId="518E9669" w15:paraIdParent="0977BCB1" w15:done="0"/>
+  <w15:commentEx w15:paraId="662D1841" w15:done="0"/>
+  <w15:commentEx w15:paraId="6B0854D8" w15:done="0"/>
+  <w15:commentEx w15:paraId="39ABDD80" w15:paraIdParent="6B0854D8" w15:done="0"/>
+  <w15:commentEx w15:paraId="669A2510" w15:done="0"/>
+  <w15:commentEx w15:paraId="2D58A633" w15:done="0"/>
+  <w15:commentEx w15:paraId="6146DC64" w15:done="0"/>
+  <w15:commentEx w15:paraId="6D4D22E8" w15:done="0"/>
+</w15:commentsEx>
+</file>
+
+<file path=word/commentsIds.xml><?xml version="1.0" encoding="utf-8"?>
+<w16cid:commentsIds xmlns:wpc="http://schemas.microsoft.com/office/word/2010/wordprocessingCanvas" xmlns:cx="http://schemas.microsoft.com/office/drawing/2014/chartex" xmlns:cx1="http://schemas.microsoft.com/office/drawing/2015/9/8/chartex" xmlns:cx2="http://schemas.microsoft.com/office/drawing/2015/10/21/chartex" xmlns:cx3="http://schemas.microsoft.com/office/drawing/2016/5/9/chartex" xmlns:cx4="http://schemas.microsoft.com/office/drawing/2016/5/10/chartex" xmlns:cx5="http://schemas.microsoft.com/office/drawing/2016/5/11/chartex" xmlns:cx6="http://schemas.microsoft.com/office/drawing/2016/5/12/chartex" xmlns:cx7="http://schemas.microsoft.com/office/drawing/2016/5/13/chartex" xmlns:cx8="http://schemas.microsoft.com/office/drawing/2016/5/14/chartex" xmlns:mc="http://schemas.openxmlformats.org/markup-compatibility/2006" xmlns:aink="http://schemas.microsoft.com/office/drawing/2016/ink" xmlns:am3d="http://schemas.microsoft.com/office/drawing/2017/model3d" xmlns:o="urn:schemas-microsoft-com:office:office" xmlns:r="http://schemas.openxmlformats.org/officeDocument/2006/relationships" xmlns:m="http://schemas.openxmlformats.org/officeDocument/2006/math" xmlns:v="urn:schemas-microsoft-com:vml" xmlns:wp14="http://schemas.microsoft.com/office/word/2010/wordprocessingDrawing" xmlns:wp="http://schemas.openxmlformats.org/drawingml/2006/wordprocessingDrawing" xmlns:w10="urn:schemas-microsoft-com:office:word" xmlns:w="http://schemas.openxmlformats.org/wordprocessingml/2006/main" xmlns:w14="http://schemas.microsoft.com/office/word/2010/wordml" xmlns:w15="http://schemas.microsoft.com/office/word/2012/wordml" xmlns:w16cid="http://schemas.microsoft.com/office/word/2016/wordml/cid" xmlns:w16se="http://schemas.microsoft.com/office/word/2015/wordml/symex" xmlns:wpg="http://schemas.microsoft.com/office/word/2010/wordprocessingGroup" xmlns:wpi="http://schemas.microsoft.com/office/word/2010/wordprocessingInk" xmlns:wne="http://schemas.microsoft.com/office/word/2006/wordml" xmlns:wps="http://schemas.microsoft.com/office/word/2010/wordprocessingShape" mc:Ignorable="w14 w15 w16se w16cid wp14">
+  <w16cid:commentId w16cid:paraId="0977BCB1" w16cid:durableId="2086BB16"/>
+  <w16cid:commentId w16cid:paraId="518E9669" w16cid:durableId="2086BB84"/>
+  <w16cid:commentId w16cid:paraId="662D1841" w16cid:durableId="2086BC2C"/>
+  <w16cid:commentId w16cid:paraId="6B0854D8" w16cid:durableId="2086BD0D"/>
+  <w16cid:commentId w16cid:paraId="39ABDD80" w16cid:durableId="2086BD1D"/>
+  <w16cid:commentId w16cid:paraId="669A2510" w16cid:durableId="2086BD45"/>
+  <w16cid:commentId w16cid:paraId="2D58A633" w16cid:durableId="2086BE12"/>
+  <w16cid:commentId w16cid:paraId="6146DC64" w16cid:durableId="2086BF04"/>
+  <w16cid:commentId w16cid:paraId="6D4D22E8" w16cid:durableId="2086BFE8"/>
+</w16cid:commentsIds>
+</file>
+
 <file path=word/numbering.xml><?xml version="1.0" encoding="utf-8"?>
-<w:numbering xmlns:wpc="http://schemas.microsoft.com/office/word/2010/wordprocessingCanvas" xmlns:cx="http://schemas.microsoft.com/office/drawing/2014/chartex" xmlns:mc="http://schemas.openxmlformats.org/markup-compatibility/2006" xmlns:o="urn:schemas-microsoft-com:office:office" xmlns:r="http://schemas.openxmlformats.org/officeDocument/2006/relationships" xmlns:m="http://schemas.openxmlformats.org/officeDocument/2006/math" xmlns:v="urn:schemas-microsoft-com:vml" xmlns:wp14="http://schemas.microsoft.com/office/word/2010/wordprocessingDrawing" xmlns:wp="http://schemas.openxmlformats.org/drawingml/2006/wordprocessingDrawing" xmlns:w10="urn:schemas-microsoft-com:office:word" xmlns:w="http://schemas.openxmlformats.org/wordprocessingml/2006/main" xmlns:w14="http://schemas.microsoft.com/office/word/2010/wordml" xmlns:w15="http://schemas.microsoft.com/office/word/2012/wordml" xmlns:w16se="http://schemas.microsoft.com/office/word/2015/wordml/symex" xmlns:wpg="http://schemas.microsoft.com/office/word/2010/wordprocessingGroup" xmlns:wpi="http://schemas.microsoft.com/office/word/2010/wordprocessingInk" xmlns:wne="http://schemas.microsoft.com/office/word/2006/wordml" xmlns:wps="http://schemas.microsoft.com/office/word/2010/wordprocessingShape" mc:Ignorable="w14 w15 w16se wp14">
+<w:numbering xmlns:wpc="http://schemas.microsoft.com/office/word/2010/wordprocessingCanvas" xmlns:cx="http://schemas.microsoft.com/office/drawing/2014/chartex" xmlns:cx1="http://schemas.microsoft.com/office/drawing/2015/9/8/chartex" xmlns:cx2="http://schemas.microsoft.com/office/drawing/2015/10/21/chartex" xmlns:cx3="http://schemas.microsoft.com/office/drawing/2016/5/9/chartex" xmlns:cx4="http://schemas.microsoft.com/office/drawing/2016/5/10/chartex" xmlns:cx5="http://schemas.microsoft.com/office/drawing/2016/5/11/chartex" xmlns:cx6="http://schemas.microsoft.com/office/drawing/2016/5/12/chartex" xmlns:cx7="http://schemas.microsoft.com/office/drawing/2016/5/13/chartex" xmlns:cx8="http://schemas.microsoft.com/office/drawing/2016/5/14/chartex" xmlns:mc="http://schemas.openxmlformats.org/markup-compatibility/2006" xmlns:aink="http://schemas.microsoft.com/office/drawing/2016/ink" xmlns:am3d="http://schemas.microsoft.com/office/drawing/2017/model3d" xmlns:o="urn:schemas-microsoft-com:office:office" xmlns:r="http://schemas.openxmlformats.org/officeDocument/2006/relationships" xmlns:m="http://schemas.openxmlformats.org/officeDocument/2006/math" xmlns:v="urn:schemas-microsoft-com:vml" xmlns:wp14="http://schemas.microsoft.com/office/word/2010/wordprocessingDrawing" xmlns:wp="http://schemas.openxmlformats.org/drawingml/2006/wordprocessingDrawing" xmlns:w10="urn:schemas-microsoft-com:office:word" xmlns:w="http://schemas.openxmlformats.org/wordprocessingml/2006/main" xmlns:w14="http://schemas.microsoft.com/office/word/2010/wordml" xmlns:w15="http://schemas.microsoft.com/office/word/2012/wordml" xmlns:w16cid="http://schemas.microsoft.com/office/word/2016/wordml/cid" xmlns:w16se="http://schemas.microsoft.com/office/word/2015/wordml/symex" xmlns:wpg="http://schemas.microsoft.com/office/word/2010/wordprocessingGroup" xmlns:wpi="http://schemas.microsoft.com/office/word/2010/wordprocessingInk" xmlns:wne="http://schemas.microsoft.com/office/word/2006/wordml" xmlns:wps="http://schemas.microsoft.com/office/word/2010/wordprocessingShape" mc:Ignorable="w14 w15 w16se w16cid wp14">
   <w:abstractNum w:abstractNumId="0" w15:restartNumberingAfterBreak="0">
     <w:nsid w:val="3B40527E"/>
     <w:multiLevelType w:val="hybridMultilevel"/>
@@ -572,8 +975,16 @@
 </w:numbering>
 </file>
 
+<file path=word/people.xml><?xml version="1.0" encoding="utf-8"?>
+<w15:people xmlns:wpc="http://schemas.microsoft.com/office/word/2010/wordprocessingCanvas" xmlns:cx="http://schemas.microsoft.com/office/drawing/2014/chartex" xmlns:cx1="http://schemas.microsoft.com/office/drawing/2015/9/8/chartex" xmlns:cx2="http://schemas.microsoft.com/office/drawing/2015/10/21/chartex" xmlns:cx3="http://schemas.microsoft.com/office/drawing/2016/5/9/chartex" xmlns:cx4="http://schemas.microsoft.com/office/drawing/2016/5/10/chartex" xmlns:cx5="http://schemas.microsoft.com/office/drawing/2016/5/11/chartex" xmlns:cx6="http://schemas.microsoft.com/office/drawing/2016/5/12/chartex" xmlns:cx7="http://schemas.microsoft.com/office/drawing/2016/5/13/chartex" xmlns:cx8="http://schemas.microsoft.com/office/drawing/2016/5/14/chartex" xmlns:mc="http://schemas.openxmlformats.org/markup-compatibility/2006" xmlns:aink="http://schemas.microsoft.com/office/drawing/2016/ink" xmlns:am3d="http://schemas.microsoft.com/office/drawing/2017/model3d" xmlns:o="urn:schemas-microsoft-com:office:office" xmlns:r="http://schemas.openxmlformats.org/officeDocument/2006/relationships" xmlns:m="http://schemas.openxmlformats.org/officeDocument/2006/math" xmlns:v="urn:schemas-microsoft-com:vml" xmlns:wp14="http://schemas.microsoft.com/office/word/2010/wordprocessingDrawing" xmlns:wp="http://schemas.openxmlformats.org/drawingml/2006/wordprocessingDrawing" xmlns:w10="urn:schemas-microsoft-com:office:word" xmlns:w="http://schemas.openxmlformats.org/wordprocessingml/2006/main" xmlns:w14="http://schemas.microsoft.com/office/word/2010/wordml" xmlns:w15="http://schemas.microsoft.com/office/word/2012/wordml" xmlns:w16cid="http://schemas.microsoft.com/office/word/2016/wordml/cid" xmlns:w16se="http://schemas.microsoft.com/office/word/2015/wordml/symex" xmlns:wpg="http://schemas.microsoft.com/office/word/2010/wordprocessingGroup" xmlns:wpi="http://schemas.microsoft.com/office/word/2010/wordprocessingInk" xmlns:wne="http://schemas.microsoft.com/office/word/2006/wordml" xmlns:wps="http://schemas.microsoft.com/office/word/2010/wordprocessingShape" mc:Ignorable="w14 w15 w16se w16cid wp14">
+  <w15:person w15:author="Desarrollador">
+    <w15:presenceInfo w15:providerId="None" w15:userId="Desarrollador"/>
+  </w15:person>
+</w15:people>
+</file>
+
 <file path=word/styles.xml><?xml version="1.0" encoding="utf-8"?>
-<w:styles xmlns:mc="http://schemas.openxmlformats.org/markup-compatibility/2006" xmlns:r="http://schemas.openxmlformats.org/officeDocument/2006/relationships" xmlns:w="http://schemas.openxmlformats.org/wordprocessingml/2006/main" xmlns:w14="http://schemas.microsoft.com/office/word/2010/wordml" xmlns:w15="http://schemas.microsoft.com/office/word/2012/wordml" xmlns:w16se="http://schemas.microsoft.com/office/word/2015/wordml/symex" mc:Ignorable="w14 w15 w16se">
+<w:styles xmlns:mc="http://schemas.openxmlformats.org/markup-compatibility/2006" xmlns:r="http://schemas.openxmlformats.org/officeDocument/2006/relationships" xmlns:w="http://schemas.openxmlformats.org/wordprocessingml/2006/main" xmlns:w14="http://schemas.microsoft.com/office/word/2010/wordml" xmlns:w15="http://schemas.microsoft.com/office/word/2012/wordml" xmlns:w16cid="http://schemas.microsoft.com/office/word/2016/wordml/cid" xmlns:w16se="http://schemas.microsoft.com/office/word/2015/wordml/symex" mc:Ignorable="w14 w15 w16se w16cid">
   <w:docDefaults>
     <w:rPrDefault>
       <w:rPr>
@@ -589,7 +1000,7 @@
       </w:pPr>
     </w:pPrDefault>
   </w:docDefaults>
-  <w:latentStyles w:defLockedState="0" w:defUIPriority="99" w:defSemiHidden="0" w:defUnhideWhenUsed="0" w:defQFormat="0" w:count="371">
+  <w:latentStyles w:defLockedState="0" w:defUIPriority="99" w:defSemiHidden="0" w:defUnhideWhenUsed="0" w:defQFormat="0" w:count="376">
     <w:lsdException w:name="Normal" w:uiPriority="0" w:qFormat="1"/>
     <w:lsdException w:name="heading 1" w:uiPriority="9" w:qFormat="1"/>
     <w:lsdException w:name="heading 2" w:semiHidden="1" w:uiPriority="9" w:unhideWhenUsed="1" w:qFormat="1"/>
@@ -961,6 +1372,11 @@
     <w:lsdException w:name="List Table 5 Dark Accent 6" w:uiPriority="50"/>
     <w:lsdException w:name="List Table 6 Colorful Accent 6" w:uiPriority="51"/>
     <w:lsdException w:name="List Table 7 Colorful Accent 6" w:uiPriority="52"/>
+    <w:lsdException w:name="Mention" w:semiHidden="1" w:unhideWhenUsed="1"/>
+    <w:lsdException w:name="Smart Hyperlink" w:semiHidden="1" w:unhideWhenUsed="1"/>
+    <w:lsdException w:name="Hashtag" w:semiHidden="1" w:unhideWhenUsed="1"/>
+    <w:lsdException w:name="Unresolved Mention" w:semiHidden="1" w:unhideWhenUsed="1"/>
+    <w:lsdException w:name="Smart Link" w:semiHidden="1" w:unhideWhenUsed="1"/>
   </w:latentStyles>
   <w:style w:type="paragraph" w:default="1" w:styleId="Normal">
     <w:name w:val="Normal"/>
@@ -976,11 +1392,11 @@
       <w:lang w:val="es-ES"/>
     </w:rPr>
   </w:style>
-  <w:style w:type="paragraph" w:styleId="Heading1">
+  <w:style w:type="paragraph" w:styleId="Ttulo1">
     <w:name w:val="heading 1"/>
     <w:basedOn w:val="Normal"/>
     <w:next w:val="Normal"/>
-    <w:link w:val="Heading1Char"/>
+    <w:link w:val="Ttulo1Car"/>
     <w:uiPriority w:val="9"/>
     <w:qFormat/>
     <w:rsid w:val="006F5719"/>
@@ -997,13 +1413,13 @@
       <w:szCs w:val="32"/>
     </w:rPr>
   </w:style>
-  <w:style w:type="character" w:default="1" w:styleId="DefaultParagraphFont">
+  <w:style w:type="character" w:default="1" w:styleId="Fuentedeprrafopredeter">
     <w:name w:val="Default Paragraph Font"/>
     <w:uiPriority w:val="1"/>
     <w:semiHidden/>
     <w:unhideWhenUsed/>
   </w:style>
-  <w:style w:type="table" w:default="1" w:styleId="TableNormal">
+  <w:style w:type="table" w:default="1" w:styleId="Tablanormal">
     <w:name w:val="Normal Table"/>
     <w:uiPriority w:val="99"/>
     <w:semiHidden/>
@@ -1018,16 +1434,16 @@
       </w:tblCellMar>
     </w:tblPr>
   </w:style>
-  <w:style w:type="numbering" w:default="1" w:styleId="NoList">
+  <w:style w:type="numbering" w:default="1" w:styleId="Sinlista">
     <w:name w:val="No List"/>
     <w:uiPriority w:val="99"/>
     <w:semiHidden/>
     <w:unhideWhenUsed/>
   </w:style>
-  <w:style w:type="character" w:customStyle="1" w:styleId="Heading1Char">
-    <w:name w:val="Heading 1 Char"/>
-    <w:basedOn w:val="DefaultParagraphFont"/>
-    <w:link w:val="Heading1"/>
+  <w:style w:type="character" w:customStyle="1" w:styleId="Ttulo1Car">
+    <w:name w:val="Título 1 Car"/>
+    <w:basedOn w:val="Fuentedeprrafopredeter"/>
+    <w:link w:val="Ttulo1"/>
     <w:uiPriority w:val="9"/>
     <w:rsid w:val="006F5719"/>
     <w:rPr>
@@ -1038,7 +1454,7 @@
       <w:lang w:val="es-ES"/>
     </w:rPr>
   </w:style>
-  <w:style w:type="paragraph" w:styleId="ListParagraph">
+  <w:style w:type="paragraph" w:styleId="Prrafodelista">
     <w:name w:val="List Paragraph"/>
     <w:basedOn w:val="Normal"/>
     <w:uiPriority w:val="34"/>
@@ -1048,6 +1464,107 @@
       <w:ind w:left="720"/>
       <w:contextualSpacing/>
     </w:pPr>
+  </w:style>
+  <w:style w:type="character" w:styleId="Refdecomentario">
+    <w:name w:val="annotation reference"/>
+    <w:basedOn w:val="Fuentedeprrafopredeter"/>
+    <w:uiPriority w:val="99"/>
+    <w:semiHidden/>
+    <w:unhideWhenUsed/>
+    <w:rsid w:val="008D2306"/>
+    <w:rPr>
+      <w:sz w:val="16"/>
+      <w:szCs w:val="16"/>
+    </w:rPr>
+  </w:style>
+  <w:style w:type="paragraph" w:styleId="Textocomentario">
+    <w:name w:val="annotation text"/>
+    <w:basedOn w:val="Normal"/>
+    <w:link w:val="TextocomentarioCar"/>
+    <w:uiPriority w:val="99"/>
+    <w:unhideWhenUsed/>
+    <w:rsid w:val="008D2306"/>
+    <w:pPr>
+      <w:spacing w:line="240" w:lineRule="auto"/>
+    </w:pPr>
+    <w:rPr>
+      <w:sz w:val="20"/>
+      <w:szCs w:val="20"/>
+    </w:rPr>
+  </w:style>
+  <w:style w:type="character" w:customStyle="1" w:styleId="TextocomentarioCar">
+    <w:name w:val="Texto comentario Car"/>
+    <w:basedOn w:val="Fuentedeprrafopredeter"/>
+    <w:link w:val="Textocomentario"/>
+    <w:uiPriority w:val="99"/>
+    <w:rsid w:val="008D2306"/>
+    <w:rPr>
+      <w:rFonts w:ascii="Arial" w:hAnsi="Arial"/>
+      <w:sz w:val="20"/>
+      <w:szCs w:val="20"/>
+      <w:lang w:val="es-ES"/>
+    </w:rPr>
+  </w:style>
+  <w:style w:type="paragraph" w:styleId="Asuntodelcomentario">
+    <w:name w:val="annotation subject"/>
+    <w:basedOn w:val="Textocomentario"/>
+    <w:next w:val="Textocomentario"/>
+    <w:link w:val="AsuntodelcomentarioCar"/>
+    <w:uiPriority w:val="99"/>
+    <w:semiHidden/>
+    <w:unhideWhenUsed/>
+    <w:rsid w:val="008D2306"/>
+    <w:rPr>
+      <w:b/>
+      <w:bCs/>
+    </w:rPr>
+  </w:style>
+  <w:style w:type="character" w:customStyle="1" w:styleId="AsuntodelcomentarioCar">
+    <w:name w:val="Asunto del comentario Car"/>
+    <w:basedOn w:val="TextocomentarioCar"/>
+    <w:link w:val="Asuntodelcomentario"/>
+    <w:uiPriority w:val="99"/>
+    <w:semiHidden/>
+    <w:rsid w:val="008D2306"/>
+    <w:rPr>
+      <w:rFonts w:ascii="Arial" w:hAnsi="Arial"/>
+      <w:b/>
+      <w:bCs/>
+      <w:sz w:val="20"/>
+      <w:szCs w:val="20"/>
+      <w:lang w:val="es-ES"/>
+    </w:rPr>
+  </w:style>
+  <w:style w:type="paragraph" w:styleId="Textodeglobo">
+    <w:name w:val="Balloon Text"/>
+    <w:basedOn w:val="Normal"/>
+    <w:link w:val="TextodegloboCar"/>
+    <w:uiPriority w:val="99"/>
+    <w:semiHidden/>
+    <w:unhideWhenUsed/>
+    <w:rsid w:val="008D2306"/>
+    <w:pPr>
+      <w:spacing w:after="0" w:line="240" w:lineRule="auto"/>
+    </w:pPr>
+    <w:rPr>
+      <w:rFonts w:ascii="Segoe UI" w:hAnsi="Segoe UI" w:cs="Segoe UI"/>
+      <w:sz w:val="18"/>
+      <w:szCs w:val="18"/>
+    </w:rPr>
+  </w:style>
+  <w:style w:type="character" w:customStyle="1" w:styleId="TextodegloboCar">
+    <w:name w:val="Texto de globo Car"/>
+    <w:basedOn w:val="Fuentedeprrafopredeter"/>
+    <w:link w:val="Textodeglobo"/>
+    <w:uiPriority w:val="99"/>
+    <w:semiHidden/>
+    <w:rsid w:val="008D2306"/>
+    <w:rPr>
+      <w:rFonts w:ascii="Segoe UI" w:hAnsi="Segoe UI" w:cs="Segoe UI"/>
+      <w:sz w:val="18"/>
+      <w:szCs w:val="18"/>
+      <w:lang w:val="es-ES"/>
+    </w:rPr>
   </w:style>
 </w:styles>
 </file>

</xml_diff>

<commit_message>
Revisión de los arreglos del día 15 y nuevo detalle del día 16.
</commit_message>
<xml_diff>
--- a/review.docx
+++ b/review.docx
@@ -1,10 +1,10 @@
 
 <file path=word/document.xml><?xml version="1.0" encoding="utf-8"?>
-<w:document xmlns:wpc="http://schemas.microsoft.com/office/word/2010/wordprocessingCanvas" xmlns:cx="http://schemas.microsoft.com/office/drawing/2014/chartex" xmlns:cx1="http://schemas.microsoft.com/office/drawing/2015/9/8/chartex" xmlns:cx2="http://schemas.microsoft.com/office/drawing/2015/10/21/chartex" xmlns:cx3="http://schemas.microsoft.com/office/drawing/2016/5/9/chartex" xmlns:cx4="http://schemas.microsoft.com/office/drawing/2016/5/10/chartex" xmlns:cx5="http://schemas.microsoft.com/office/drawing/2016/5/11/chartex" xmlns:cx6="http://schemas.microsoft.com/office/drawing/2016/5/12/chartex" xmlns:cx7="http://schemas.microsoft.com/office/drawing/2016/5/13/chartex" xmlns:cx8="http://schemas.microsoft.com/office/drawing/2016/5/14/chartex" xmlns:mc="http://schemas.openxmlformats.org/markup-compatibility/2006" xmlns:aink="http://schemas.microsoft.com/office/drawing/2016/ink" xmlns:am3d="http://schemas.microsoft.com/office/drawing/2017/model3d" xmlns:o="urn:schemas-microsoft-com:office:office" xmlns:r="http://schemas.openxmlformats.org/officeDocument/2006/relationships" xmlns:m="http://schemas.openxmlformats.org/officeDocument/2006/math" xmlns:v="urn:schemas-microsoft-com:vml" xmlns:wp14="http://schemas.microsoft.com/office/word/2010/wordprocessingDrawing" xmlns:wp="http://schemas.openxmlformats.org/drawingml/2006/wordprocessingDrawing" xmlns:w10="urn:schemas-microsoft-com:office:word" xmlns:w="http://schemas.openxmlformats.org/wordprocessingml/2006/main" xmlns:w14="http://schemas.microsoft.com/office/word/2010/wordml" xmlns:w15="http://schemas.microsoft.com/office/word/2012/wordml" xmlns:w16cid="http://schemas.microsoft.com/office/word/2016/wordml/cid" xmlns:w16se="http://schemas.microsoft.com/office/word/2015/wordml/symex" xmlns:wpg="http://schemas.microsoft.com/office/word/2010/wordprocessingGroup" xmlns:wpi="http://schemas.microsoft.com/office/word/2010/wordprocessingInk" xmlns:wne="http://schemas.microsoft.com/office/word/2006/wordml" xmlns:wps="http://schemas.microsoft.com/office/word/2010/wordprocessingShape" mc:Ignorable="w14 w15 w16se w16cid wp14">
+<w:document xmlns:wpc="http://schemas.microsoft.com/office/word/2010/wordprocessingCanvas" xmlns:cx="http://schemas.microsoft.com/office/drawing/2014/chartex" xmlns:mc="http://schemas.openxmlformats.org/markup-compatibility/2006" xmlns:o="urn:schemas-microsoft-com:office:office" xmlns:r="http://schemas.openxmlformats.org/officeDocument/2006/relationships" xmlns:m="http://schemas.openxmlformats.org/officeDocument/2006/math" xmlns:v="urn:schemas-microsoft-com:vml" xmlns:wp14="http://schemas.microsoft.com/office/word/2010/wordprocessingDrawing" xmlns:wp="http://schemas.openxmlformats.org/drawingml/2006/wordprocessingDrawing" xmlns:w10="urn:schemas-microsoft-com:office:word" xmlns:w="http://schemas.openxmlformats.org/wordprocessingml/2006/main" xmlns:w14="http://schemas.microsoft.com/office/word/2010/wordml" xmlns:w15="http://schemas.microsoft.com/office/word/2012/wordml" xmlns:w16se="http://schemas.microsoft.com/office/word/2015/wordml/symex" xmlns:wpg="http://schemas.microsoft.com/office/word/2010/wordprocessingGroup" xmlns:wpi="http://schemas.microsoft.com/office/word/2010/wordprocessingInk" xmlns:wne="http://schemas.microsoft.com/office/word/2006/wordml" xmlns:wps="http://schemas.microsoft.com/office/word/2010/wordprocessingShape" mc:Ignorable="w14 w15 w16se wp14">
   <w:body>
     <w:p>
       <w:pPr>
-        <w:pStyle w:val="Ttulo1"/>
+        <w:pStyle w:val="Heading1"/>
         <w:spacing w:before="0"/>
         <w:rPr>
           <w:u w:val="single"/>
@@ -14,6 +14,145 @@
         <w:rPr>
           <w:u w:val="single"/>
         </w:rPr>
+        <w:t>2019-05-</w:t>
+      </w:r>
+      <w:r>
+        <w:rPr>
+          <w:u w:val="single"/>
+        </w:rPr>
+        <w:t>16</w:t>
+      </w:r>
+    </w:p>
+    <w:p>
+      <w:pPr>
+        <w:pStyle w:val="ListParagraph"/>
+        <w:numPr>
+          <w:ilvl w:val="0"/>
+          <w:numId w:val="3"/>
+        </w:numPr>
+      </w:pPr>
+      <w:r>
+        <w:t xml:space="preserve">Letras muy finas en la descripción del </w:t>
+      </w:r>
+      <w:proofErr w:type="spellStart"/>
+      <w:r>
+        <w:t>hero</w:t>
+      </w:r>
+      <w:proofErr w:type="spellEnd"/>
+      <w:r>
+        <w:t>,</w:t>
+      </w:r>
+      <w:r>
+        <w:t xml:space="preserve"> tanto </w:t>
+      </w:r>
+      <w:proofErr w:type="gramStart"/>
+      <w:r>
+        <w:t>de la home</w:t>
+      </w:r>
+      <w:proofErr w:type="gramEnd"/>
+      <w:r>
+        <w:t xml:space="preserve"> como de </w:t>
+      </w:r>
+      <w:proofErr w:type="spellStart"/>
+      <w:r>
+        <w:t>about</w:t>
+      </w:r>
+      <w:proofErr w:type="spellEnd"/>
+      <w:r>
+        <w:t xml:space="preserve">, más visible el de </w:t>
+      </w:r>
+      <w:proofErr w:type="spellStart"/>
+      <w:r>
+        <w:t>about</w:t>
+      </w:r>
+      <w:proofErr w:type="spellEnd"/>
+      <w:r>
+        <w:t xml:space="preserve">, que parece que en el diseño no tiene en ambas páginas el mismo </w:t>
+      </w:r>
+      <w:proofErr w:type="spellStart"/>
+      <w:r>
+        <w:t>font-weight</w:t>
+      </w:r>
+      <w:proofErr w:type="spellEnd"/>
+      <w:r>
+        <w:t>.</w:t>
+      </w:r>
+      <w:bookmarkStart w:id="0" w:name="_GoBack"/>
+      <w:bookmarkEnd w:id="0"/>
+    </w:p>
+    <w:p>
+      <w:pPr>
+        <w:pStyle w:val="ListParagraph"/>
+        <w:ind w:left="360"/>
+      </w:pPr>
+      <w:r>
+        <w:rPr>
+          <w:noProof/>
+          <w:lang w:val="es-419" w:eastAsia="es-419"/>
+        </w:rPr>
+        <w:drawing>
+          <wp:inline distT="0" distB="0" distL="0" distR="0" wp14:anchorId="5E87156D" wp14:editId="701D8025">
+            <wp:extent cx="6482765" cy="1866900"/>
+            <wp:effectExtent l="0" t="0" r="0" b="0"/>
+            <wp:docPr id="2" name="Picture 2" descr="C:\Users\vivian\Pictures\Screenshots\hero-maquetado.jpg"/>
+            <wp:cNvGraphicFramePr>
+              <a:graphicFrameLocks xmlns:a="http://schemas.openxmlformats.org/drawingml/2006/main" noChangeAspect="1"/>
+            </wp:cNvGraphicFramePr>
+            <a:graphic xmlns:a="http://schemas.openxmlformats.org/drawingml/2006/main">
+              <a:graphicData uri="http://schemas.openxmlformats.org/drawingml/2006/picture">
+                <pic:pic xmlns:pic="http://schemas.openxmlformats.org/drawingml/2006/picture">
+                  <pic:nvPicPr>
+                    <pic:cNvPr id="0" name="Picture 1" descr="C:\Users\vivian\Pictures\Screenshots\hero-maquetado.jpg"/>
+                    <pic:cNvPicPr>
+                      <a:picLocks noChangeAspect="1" noChangeArrowheads="1"/>
+                    </pic:cNvPicPr>
+                  </pic:nvPicPr>
+                  <pic:blipFill>
+                    <a:blip r:embed="rId5">
+                      <a:extLst>
+                        <a:ext uri="{28A0092B-C50C-407E-A947-70E740481C1C}">
+                          <a14:useLocalDpi xmlns:a14="http://schemas.microsoft.com/office/drawing/2010/main" val="0"/>
+                        </a:ext>
+                      </a:extLst>
+                    </a:blip>
+                    <a:srcRect/>
+                    <a:stretch>
+                      <a:fillRect/>
+                    </a:stretch>
+                  </pic:blipFill>
+                  <pic:spPr bwMode="auto">
+                    <a:xfrm>
+                      <a:off x="0" y="0"/>
+                      <a:ext cx="6601051" cy="1900964"/>
+                    </a:xfrm>
+                    <a:prstGeom prst="rect">
+                      <a:avLst/>
+                    </a:prstGeom>
+                    <a:noFill/>
+                    <a:ln>
+                      <a:noFill/>
+                    </a:ln>
+                  </pic:spPr>
+                </pic:pic>
+              </a:graphicData>
+            </a:graphic>
+          </wp:inline>
+        </w:drawing>
+      </w:r>
+    </w:p>
+    <w:p/>
+    <w:p>
+      <w:pPr>
+        <w:pStyle w:val="Heading1"/>
+        <w:spacing w:before="0"/>
+        <w:rPr>
+          <w:u w:val="single"/>
+        </w:rPr>
+      </w:pPr>
+      <w:r>
+        <w:rPr>
+          <w:u w:val="single"/>
+        </w:rPr>
         <w:t>2019-05-15</w:t>
       </w:r>
     </w:p>
@@ -34,64 +173,82 @@
     </w:p>
     <w:p>
       <w:pPr>
-        <w:pStyle w:val="Prrafodelista"/>
+        <w:pStyle w:val="ListParagraph"/>
         <w:numPr>
           <w:ilvl w:val="0"/>
           <w:numId w:val="1"/>
         </w:numPr>
-      </w:pPr>
-      <w:commentRangeStart w:id="0"/>
+        <w:rPr>
+          <w:strike/>
+        </w:rPr>
+      </w:pPr>
       <w:commentRangeStart w:id="1"/>
       <w:r>
+        <w:rPr>
+          <w:strike/>
+        </w:rPr>
         <w:t>El menú principal está muy a la derecha, en el diseño lo veo más centrado.</w:t>
       </w:r>
-      <w:commentRangeEnd w:id="0"/>
-      <w:r>
-        <w:rPr>
-          <w:rStyle w:val="Refdecomentario"/>
-        </w:rPr>
-        <w:commentReference w:id="0"/>
-      </w:r>
       <w:commentRangeEnd w:id="1"/>
       <w:r>
         <w:rPr>
-          <w:rStyle w:val="Refdecomentario"/>
+          <w:rStyle w:val="CommentReference"/>
+          <w:strike/>
         </w:rPr>
         <w:commentReference w:id="1"/>
       </w:r>
     </w:p>
     <w:p>
       <w:pPr>
-        <w:pStyle w:val="Prrafodelista"/>
+        <w:pStyle w:val="ListParagraph"/>
         <w:numPr>
           <w:ilvl w:val="0"/>
           <w:numId w:val="1"/>
         </w:numPr>
+        <w:rPr>
+          <w:strike/>
+        </w:rPr>
       </w:pPr>
       <w:commentRangeStart w:id="2"/>
       <w:r>
+        <w:rPr>
+          <w:strike/>
+        </w:rPr>
         <w:t xml:space="preserve">Aumentar el espacio entre el </w:t>
       </w:r>
       <w:proofErr w:type="spellStart"/>
       <w:r>
+        <w:rPr>
+          <w:strike/>
+        </w:rPr>
         <w:t>header</w:t>
       </w:r>
       <w:proofErr w:type="spellEnd"/>
       <w:r>
+        <w:rPr>
+          <w:strike/>
+        </w:rPr>
         <w:t xml:space="preserve"> y </w:t>
       </w:r>
       <w:proofErr w:type="spellStart"/>
       <w:r>
+        <w:rPr>
+          <w:strike/>
+        </w:rPr>
         <w:t>hero</w:t>
       </w:r>
       <w:proofErr w:type="spellEnd"/>
       <w:r>
+        <w:rPr>
+          <w:strike/>
+        </w:rPr>
         <w:t>.</w:t>
       </w:r>
       <w:commentRangeEnd w:id="2"/>
       <w:r>
         <w:rPr>
-          <w:rStyle w:val="Refdecomentario"/>
+          <w:rStyle w:val="CommentReference"/>
+          <w:strike/>
         </w:rPr>
         <w:commentReference w:id="2"/>
       </w:r>
@@ -111,105 +268,163 @@
     </w:p>
     <w:p>
       <w:pPr>
-        <w:pStyle w:val="Prrafodelista"/>
+        <w:pStyle w:val="ListParagraph"/>
         <w:numPr>
           <w:ilvl w:val="0"/>
           <w:numId w:val="1"/>
         </w:numPr>
+        <w:rPr>
+          <w:strike/>
+        </w:rPr>
       </w:pPr>
       <w:commentRangeStart w:id="3"/>
-      <w:commentRangeStart w:id="4"/>
-      <w:r>
-        <w:t xml:space="preserve">El cuño ISO del </w:t>
-      </w:r>
-      <w:proofErr w:type="spellStart"/>
-      <w:r>
+      <w:r>
+        <w:t xml:space="preserve">El </w:t>
+      </w:r>
+      <w:r>
+        <w:rPr>
+          <w:strike/>
+        </w:rPr>
+        <w:t xml:space="preserve">cuño ISO del </w:t>
+      </w:r>
+      <w:proofErr w:type="spellStart"/>
+      <w:r>
+        <w:rPr>
+          <w:strike/>
+        </w:rPr>
         <w:t>footer</w:t>
       </w:r>
       <w:proofErr w:type="spellEnd"/>
       <w:r>
+        <w:rPr>
+          <w:strike/>
+        </w:rPr>
         <w:t xml:space="preserve"> va un poco más abajo.</w:t>
       </w:r>
       <w:commentRangeEnd w:id="3"/>
       <w:r>
         <w:rPr>
-          <w:rStyle w:val="Refdecomentario"/>
+          <w:rStyle w:val="CommentReference"/>
+          <w:strike/>
         </w:rPr>
         <w:commentReference w:id="3"/>
       </w:r>
-      <w:commentRangeEnd w:id="4"/>
-      <w:r>
-        <w:rPr>
-          <w:rStyle w:val="Refdecomentario"/>
-        </w:rPr>
-        <w:commentReference w:id="4"/>
-      </w:r>
-    </w:p>
-    <w:p>
-      <w:pPr>
-        <w:pStyle w:val="Prrafodelista"/>
+    </w:p>
+    <w:p>
+      <w:pPr>
+        <w:pStyle w:val="ListParagraph"/>
         <w:numPr>
           <w:ilvl w:val="0"/>
           <w:numId w:val="1"/>
         </w:numPr>
-      </w:pPr>
-      <w:commentRangeStart w:id="5"/>
-      <w:r>
+        <w:rPr>
+          <w:strike/>
+        </w:rPr>
+      </w:pPr>
+      <w:commentRangeStart w:id="4"/>
+      <w:r>
+        <w:rPr>
+          <w:strike/>
+        </w:rPr>
         <w:t>Poner la curva del home-</w:t>
       </w:r>
       <w:proofErr w:type="spellStart"/>
       <w:r>
+        <w:rPr>
+          <w:strike/>
+        </w:rPr>
         <w:t>hero</w:t>
       </w:r>
       <w:proofErr w:type="spellEnd"/>
       <w:r>
+        <w:rPr>
+          <w:strike/>
+        </w:rPr>
         <w:t xml:space="preserve"> que viene en el diseño (es diferente a la de </w:t>
       </w:r>
       <w:proofErr w:type="spellStart"/>
       <w:r>
+        <w:rPr>
+          <w:strike/>
+        </w:rPr>
         <w:t>about-hero</w:t>
       </w:r>
       <w:proofErr w:type="spellEnd"/>
       <w:r>
+        <w:rPr>
+          <w:strike/>
+        </w:rPr>
         <w:t>).</w:t>
       </w:r>
-      <w:commentRangeEnd w:id="5"/>
-      <w:r>
-        <w:rPr>
-          <w:rStyle w:val="Refdecomentario"/>
-        </w:rPr>
-        <w:commentReference w:id="5"/>
-      </w:r>
-    </w:p>
-    <w:p>
-      <w:pPr>
-        <w:pStyle w:val="Prrafodelista"/>
+      <w:commentRangeEnd w:id="4"/>
+      <w:r>
+        <w:rPr>
+          <w:rStyle w:val="CommentReference"/>
+          <w:strike/>
+        </w:rPr>
+        <w:commentReference w:id="4"/>
+      </w:r>
+    </w:p>
+    <w:p>
+      <w:pPr>
+        <w:pStyle w:val="ListParagraph"/>
         <w:numPr>
           <w:ilvl w:val="0"/>
           <w:numId w:val="1"/>
         </w:numPr>
       </w:pPr>
+      <w:commentRangeStart w:id="5"/>
       <w:commentRangeStart w:id="6"/>
       <w:r>
+        <w:rPr>
+          <w:strike/>
+        </w:rPr>
         <w:t>Poner borde superior a</w:t>
       </w:r>
       <w:r>
+        <w:rPr>
+          <w:strike/>
+        </w:rPr>
         <w:t>l texto</w:t>
       </w:r>
       <w:r>
+        <w:rPr>
+          <w:strike/>
+        </w:rPr>
         <w:t xml:space="preserve"> en </w:t>
       </w:r>
       <w:r>
+        <w:rPr>
+          <w:strike/>
+        </w:rPr>
         <w:t xml:space="preserve">el </w:t>
       </w:r>
       <w:r>
+        <w:rPr>
+          <w:strike/>
+        </w:rPr>
         <w:t>bloque NOW</w:t>
       </w:r>
       <w:r>
         <w:t>,</w:t>
       </w:r>
       <w:r>
-        <w:t xml:space="preserve"> el color de fondo </w:t>
+        <w:t xml:space="preserve"> el </w:t>
+      </w:r>
+      <w:r>
+        <w:rPr>
+          <w:highlight w:val="yellow"/>
+        </w:rPr>
+        <w:t>color de f</w:t>
+      </w:r>
+      <w:r>
+        <w:rPr>
+          <w:highlight w:val="yellow"/>
+        </w:rPr>
+        <w:t>ondo</w:t>
+      </w:r>
+      <w:r>
+        <w:t xml:space="preserve"> </w:t>
       </w:r>
       <w:r>
         <w:t>también</w:t>
@@ -217,17 +432,24 @@
       <w:r>
         <w:t xml:space="preserve"> debe ser más claro.</w:t>
       </w:r>
+      <w:commentRangeEnd w:id="5"/>
+      <w:r>
+        <w:rPr>
+          <w:rStyle w:val="CommentReference"/>
+        </w:rPr>
+        <w:commentReference w:id="5"/>
+      </w:r>
       <w:commentRangeEnd w:id="6"/>
       <w:r>
         <w:rPr>
-          <w:rStyle w:val="Refdecomentario"/>
+          <w:rStyle w:val="CommentReference"/>
         </w:rPr>
         <w:commentReference w:id="6"/>
       </w:r>
     </w:p>
     <w:p>
       <w:pPr>
-        <w:pStyle w:val="Prrafodelista"/>
+        <w:pStyle w:val="ListParagraph"/>
         <w:ind w:left="360"/>
       </w:pPr>
       <w:r>
@@ -302,43 +524,62 @@
     </w:p>
     <w:p>
       <w:pPr>
-        <w:pStyle w:val="Prrafodelista"/>
+        <w:pStyle w:val="ListParagraph"/>
         <w:numPr>
           <w:ilvl w:val="0"/>
           <w:numId w:val="1"/>
         </w:numPr>
+        <w:rPr>
+          <w:strike/>
+        </w:rPr>
       </w:pPr>
       <w:commentRangeStart w:id="7"/>
       <w:r>
+        <w:rPr>
+          <w:strike/>
+        </w:rPr>
         <w:t>El título “</w:t>
       </w:r>
       <w:proofErr w:type="spellStart"/>
       <w:r>
+        <w:rPr>
+          <w:strike/>
+        </w:rPr>
         <w:t>Our</w:t>
       </w:r>
       <w:proofErr w:type="spellEnd"/>
       <w:r>
+        <w:rPr>
+          <w:strike/>
+        </w:rPr>
         <w:t xml:space="preserve"> </w:t>
       </w:r>
       <w:proofErr w:type="spellStart"/>
       <w:r>
+        <w:rPr>
+          <w:strike/>
+        </w:rPr>
         <w:t>numbers</w:t>
       </w:r>
       <w:proofErr w:type="spellEnd"/>
       <w:r>
+        <w:rPr>
+          <w:strike/>
+        </w:rPr>
         <w:t>” todavía se ve muy pegado al contenido, no sé si es una ilusión óptica porque en el diseño los bloques 1 y 4 del contenido están pegado al borde del container, y quedan más separados los del centro.</w:t>
       </w:r>
       <w:commentRangeEnd w:id="7"/>
       <w:r>
         <w:rPr>
-          <w:rStyle w:val="Refdecomentario"/>
+          <w:rStyle w:val="CommentReference"/>
+          <w:strike/>
         </w:rPr>
         <w:commentReference w:id="7"/>
       </w:r>
     </w:p>
     <w:p>
       <w:pPr>
-        <w:pStyle w:val="Prrafodelista"/>
+        <w:pStyle w:val="ListParagraph"/>
         <w:ind w:left="360"/>
       </w:pPr>
       <w:r>
@@ -441,14 +682,16 @@
     </w:p>
     <w:p>
       <w:pPr>
-        <w:pStyle w:val="Prrafodelista"/>
+        <w:pStyle w:val="ListParagraph"/>
         <w:numPr>
           <w:ilvl w:val="0"/>
           <w:numId w:val="1"/>
         </w:numPr>
       </w:pPr>
       <w:commentRangeStart w:id="8"/>
-      <w:r>
+      <w:commentRangeStart w:id="9"/>
+      <w:r>
+        <w:lastRenderedPageBreak/>
         <w:t>La bolita del link “</w:t>
       </w:r>
       <w:proofErr w:type="spellStart"/>
@@ -457,19 +700,35 @@
       </w:r>
       <w:proofErr w:type="spellEnd"/>
       <w:r>
-        <w:t xml:space="preserve"> open positions” tiene un borde gris que no se ve en el diseño.</w:t>
+        <w:t xml:space="preserve"> open positions” tiene un </w:t>
+      </w:r>
+      <w:r>
+        <w:rPr>
+          <w:highlight w:val="yellow"/>
+        </w:rPr>
+        <w:t>borde gris</w:t>
+      </w:r>
+      <w:r>
+        <w:t xml:space="preserve"> que no se ve en el diseño.</w:t>
       </w:r>
       <w:commentRangeEnd w:id="8"/>
       <w:r>
         <w:rPr>
-          <w:rStyle w:val="Refdecomentario"/>
+          <w:rStyle w:val="CommentReference"/>
         </w:rPr>
         <w:commentReference w:id="8"/>
       </w:r>
-    </w:p>
-    <w:p>
-      <w:pPr>
-        <w:pStyle w:val="Prrafodelista"/>
+      <w:commentRangeEnd w:id="9"/>
+      <w:r>
+        <w:rPr>
+          <w:rStyle w:val="CommentReference"/>
+        </w:rPr>
+        <w:commentReference w:id="9"/>
+      </w:r>
+    </w:p>
+    <w:p>
+      <w:pPr>
+        <w:pStyle w:val="ListParagraph"/>
         <w:ind w:left="360"/>
       </w:pPr>
       <w:r>
@@ -526,8 +785,6 @@
           </wp:inline>
         </w:drawing>
       </w:r>
-      <w:bookmarkStart w:id="9" w:name="_GoBack"/>
-      <w:bookmarkEnd w:id="9"/>
     </w:p>
     <w:sectPr>
       <w:pgSz w:w="12240" w:h="15840"/>
@@ -540,15 +797,15 @@
 </file>
 
 <file path=word/comments.xml><?xml version="1.0" encoding="utf-8"?>
-<w:comments xmlns:wpc="http://schemas.microsoft.com/office/word/2010/wordprocessingCanvas" xmlns:cx="http://schemas.microsoft.com/office/drawing/2014/chartex" xmlns:cx1="http://schemas.microsoft.com/office/drawing/2015/9/8/chartex" xmlns:cx2="http://schemas.microsoft.com/office/drawing/2015/10/21/chartex" xmlns:cx3="http://schemas.microsoft.com/office/drawing/2016/5/9/chartex" xmlns:cx4="http://schemas.microsoft.com/office/drawing/2016/5/10/chartex" xmlns:cx5="http://schemas.microsoft.com/office/drawing/2016/5/11/chartex" xmlns:cx6="http://schemas.microsoft.com/office/drawing/2016/5/12/chartex" xmlns:cx7="http://schemas.microsoft.com/office/drawing/2016/5/13/chartex" xmlns:cx8="http://schemas.microsoft.com/office/drawing/2016/5/14/chartex" xmlns:mc="http://schemas.openxmlformats.org/markup-compatibility/2006" xmlns:aink="http://schemas.microsoft.com/office/drawing/2016/ink" xmlns:am3d="http://schemas.microsoft.com/office/drawing/2017/model3d" xmlns:o="urn:schemas-microsoft-com:office:office" xmlns:r="http://schemas.openxmlformats.org/officeDocument/2006/relationships" xmlns:m="http://schemas.openxmlformats.org/officeDocument/2006/math" xmlns:v="urn:schemas-microsoft-com:vml" xmlns:wp14="http://schemas.microsoft.com/office/word/2010/wordprocessingDrawing" xmlns:wp="http://schemas.openxmlformats.org/drawingml/2006/wordprocessingDrawing" xmlns:w10="urn:schemas-microsoft-com:office:word" xmlns:w="http://schemas.openxmlformats.org/wordprocessingml/2006/main" xmlns:w14="http://schemas.microsoft.com/office/word/2010/wordml" xmlns:w15="http://schemas.microsoft.com/office/word/2012/wordml" xmlns:w16cid="http://schemas.microsoft.com/office/word/2016/wordml/cid" xmlns:w16se="http://schemas.microsoft.com/office/word/2015/wordml/symex" xmlns:wpg="http://schemas.microsoft.com/office/word/2010/wordprocessingGroup" xmlns:wpi="http://schemas.microsoft.com/office/word/2010/wordprocessingInk" xmlns:wne="http://schemas.microsoft.com/office/word/2006/wordml" xmlns:wps="http://schemas.microsoft.com/office/word/2010/wordprocessingShape" mc:Ignorable="w14 w15 w16se w16cid wp14">
-  <w:comment w:id="0" w:author="Desarrollador" w:date="2019-05-15T16:21:00Z" w:initials="D">
-    <w:p>
-      <w:pPr>
-        <w:pStyle w:val="Textocomentario"/>
-      </w:pPr>
-      <w:r>
-        <w:rPr>
-          <w:rStyle w:val="Refdecomentario"/>
+<w:comments xmlns:wpc="http://schemas.microsoft.com/office/word/2010/wordprocessingCanvas" xmlns:cx="http://schemas.microsoft.com/office/drawing/2014/chartex" xmlns:mc="http://schemas.openxmlformats.org/markup-compatibility/2006" xmlns:o="urn:schemas-microsoft-com:office:office" xmlns:r="http://schemas.openxmlformats.org/officeDocument/2006/relationships" xmlns:m="http://schemas.openxmlformats.org/officeDocument/2006/math" xmlns:v="urn:schemas-microsoft-com:vml" xmlns:wp14="http://schemas.microsoft.com/office/word/2010/wordprocessingDrawing" xmlns:wp="http://schemas.openxmlformats.org/drawingml/2006/wordprocessingDrawing" xmlns:w10="urn:schemas-microsoft-com:office:word" xmlns:w="http://schemas.openxmlformats.org/wordprocessingml/2006/main" xmlns:w14="http://schemas.microsoft.com/office/word/2010/wordml" xmlns:w15="http://schemas.microsoft.com/office/word/2012/wordml" xmlns:w16se="http://schemas.microsoft.com/office/word/2015/wordml/symex" xmlns:wpg="http://schemas.microsoft.com/office/word/2010/wordprocessingGroup" xmlns:wpi="http://schemas.microsoft.com/office/word/2010/wordprocessingInk" xmlns:wne="http://schemas.microsoft.com/office/word/2006/wordml" xmlns:wps="http://schemas.microsoft.com/office/word/2010/wordprocessingShape" mc:Ignorable="w14 w15 w16se wp14">
+  <w:comment w:id="1" w:author="Desarrollador" w:date="2019-05-15T16:21:00Z" w:initials="D">
+    <w:p>
+      <w:pPr>
+        <w:pStyle w:val="CommentText"/>
+      </w:pPr>
+      <w:r>
+        <w:rPr>
+          <w:rStyle w:val="CommentReference"/>
         </w:rPr>
         <w:annotationRef/>
       </w:r>
@@ -574,7 +831,7 @@
     </w:p>
     <w:p>
       <w:pPr>
-        <w:pStyle w:val="Textocomentario"/>
+        <w:pStyle w:val="CommentText"/>
       </w:pPr>
       <w:r>
         <w:t xml:space="preserve">En la Home es la </w:t>
@@ -594,30 +851,17 @@
       <w:proofErr w:type="spellEnd"/>
       <w:r>
         <w:t xml:space="preserve"> la que se mueve a la derecha.</w:t>
-      </w:r>
-    </w:p>
-  </w:comment>
-  <w:comment w:id="1" w:author="Desarrollador" w:date="2019-05-15T16:23:00Z" w:initials="D">
-    <w:p>
-      <w:pPr>
-        <w:pStyle w:val="Textocomentario"/>
-      </w:pPr>
-      <w:r>
-        <w:rPr>
-          <w:rStyle w:val="Refdecomentario"/>
-        </w:rPr>
-        <w:annotationRef/>
       </w:r>
     </w:p>
   </w:comment>
   <w:comment w:id="2" w:author="Desarrollador" w:date="2019-05-15T16:26:00Z" w:initials="D">
     <w:p>
       <w:pPr>
-        <w:pStyle w:val="Textocomentario"/>
-      </w:pPr>
-      <w:r>
-        <w:rPr>
-          <w:rStyle w:val="Refdecomentario"/>
+        <w:pStyle w:val="CommentText"/>
+      </w:pPr>
+      <w:r>
+        <w:rPr>
+          <w:rStyle w:val="CommentReference"/>
         </w:rPr>
         <w:annotationRef/>
       </w:r>
@@ -645,11 +889,11 @@
   <w:comment w:id="3" w:author="Desarrollador" w:date="2019-05-15T16:30:00Z" w:initials="D">
     <w:p>
       <w:pPr>
-        <w:pStyle w:val="Textocomentario"/>
-      </w:pPr>
-      <w:r>
-        <w:rPr>
-          <w:rStyle w:val="Refdecomentario"/>
+        <w:pStyle w:val="CommentText"/>
+      </w:pPr>
+      <w:r>
+        <w:rPr>
+          <w:rStyle w:val="CommentReference"/>
         </w:rPr>
         <w:annotationRef/>
       </w:r>
@@ -680,117 +924,168 @@
       </w:r>
     </w:p>
   </w:comment>
-  <w:comment w:id="4" w:author="Desarrollador" w:date="2019-05-15T16:30:00Z" w:initials="D">
-    <w:p>
-      <w:pPr>
-        <w:pStyle w:val="Textocomentario"/>
-      </w:pPr>
-      <w:r>
-        <w:rPr>
-          <w:rStyle w:val="Refdecomentario"/>
+  <w:comment w:id="4" w:author="Desarrollador" w:date="2019-05-15T16:31:00Z" w:initials="D">
+    <w:p>
+      <w:pPr>
+        <w:pStyle w:val="CommentText"/>
+      </w:pPr>
+      <w:r>
+        <w:rPr>
+          <w:rStyle w:val="CommentReference"/>
         </w:rPr>
         <w:annotationRef/>
       </w:r>
+      <w:r>
+        <w:t xml:space="preserve">Todo lo que sabes de </w:t>
+      </w:r>
+      <w:proofErr w:type="gramStart"/>
+      <w:r>
+        <w:t>los .</w:t>
+      </w:r>
+      <w:proofErr w:type="spellStart"/>
+      <w:r>
+        <w:t>svg</w:t>
+      </w:r>
+      <w:proofErr w:type="spellEnd"/>
+      <w:proofErr w:type="gramEnd"/>
+      <w:r>
+        <w:t xml:space="preserve">, los extraje varias veces, seguía igual todo, hasta que encontré eso de poner </w:t>
+      </w:r>
+      <w:proofErr w:type="spellStart"/>
+      <w:r>
+        <w:t>css</w:t>
+      </w:r>
+      <w:proofErr w:type="spellEnd"/>
+      <w:r>
+        <w:t xml:space="preserve"> dentro de .</w:t>
+      </w:r>
+      <w:proofErr w:type="spellStart"/>
+      <w:r>
+        <w:t>svg</w:t>
+      </w:r>
+      <w:proofErr w:type="spellEnd"/>
+      <w:r>
+        <w:t xml:space="preserve"> para invertir la imagen.</w:t>
+      </w:r>
     </w:p>
   </w:comment>
-  <w:comment w:id="5" w:author="Desarrollador" w:date="2019-05-15T16:31:00Z" w:initials="D">
-    <w:p>
-      <w:pPr>
-        <w:pStyle w:val="Textocomentario"/>
-      </w:pPr>
-      <w:r>
-        <w:rPr>
-          <w:rStyle w:val="Refdecomentario"/>
+  <w:comment w:id="5" w:author="Desarrollador" w:date="2019-05-15T16:34:00Z" w:initials="D">
+    <w:p>
+      <w:pPr>
+        <w:pStyle w:val="CommentText"/>
+      </w:pPr>
+      <w:r>
+        <w:rPr>
+          <w:rStyle w:val="CommentReference"/>
         </w:rPr>
         <w:annotationRef/>
       </w:r>
       <w:r>
-        <w:t>Todo lo que sabes de los .</w:t>
-      </w:r>
-      <w:proofErr w:type="spellStart"/>
-      <w:r>
-        <w:t>svg</w:t>
-      </w:r>
-      <w:proofErr w:type="spellEnd"/>
-      <w:r>
-        <w:t xml:space="preserve">, los extraje varias veces, seguía igual todo, hasta que encontré eso de poner </w:t>
-      </w:r>
-      <w:proofErr w:type="spellStart"/>
-      <w:r>
-        <w:t>css</w:t>
-      </w:r>
-      <w:proofErr w:type="spellEnd"/>
-      <w:r>
-        <w:t xml:space="preserve"> dentro de .</w:t>
-      </w:r>
-      <w:proofErr w:type="spellStart"/>
-      <w:r>
-        <w:t>svg</w:t>
-      </w:r>
-      <w:proofErr w:type="spellEnd"/>
-      <w:r>
-        <w:t xml:space="preserve"> para invertir la imagen.</w:t>
+        <w:t>Solucionado con esta magia.</w:t>
+      </w:r>
+    </w:p>
+    <w:p>
+      <w:pPr>
+        <w:pStyle w:val="CommentText"/>
+        <w:rPr>
+          <w:lang w:val="es-CL"/>
+        </w:rPr>
+      </w:pPr>
+      <w:proofErr w:type="spellStart"/>
+      <w:r>
+        <w:rPr>
+          <w:lang w:val="es-CL"/>
+        </w:rPr>
+        <w:t>background-size</w:t>
+      </w:r>
+      <w:proofErr w:type="spellEnd"/>
+      <w:r>
+        <w:rPr>
+          <w:lang w:val="es-CL"/>
+        </w:rPr>
+        <w:t>: 100% 100%;</w:t>
+      </w:r>
+      <w:r>
+        <w:rPr>
+          <w:lang w:val="es-CL"/>
+        </w:rPr>
+        <w:t xml:space="preserve"> era problema de acople en</w:t>
+      </w:r>
+      <w:r>
+        <w:rPr>
+          <w:lang w:val="es-CL"/>
+        </w:rPr>
+        <w:t>tre las dimensiones del contenedor y las de la imagen.</w:t>
       </w:r>
     </w:p>
   </w:comment>
-  <w:comment w:id="6" w:author="Desarrollador" w:date="2019-05-15T16:34:00Z" w:initials="D">
-    <w:p>
-      <w:pPr>
-        <w:pStyle w:val="Textocomentario"/>
-      </w:pPr>
-      <w:r>
-        <w:rPr>
-          <w:rStyle w:val="Refdecomentario"/>
+  <w:comment w:id="6" w:author="Yaimé" w:date="2019-05-16T21:07:00Z" w:initials="YZR">
+    <w:p>
+      <w:pPr>
+        <w:pStyle w:val="CommentText"/>
+      </w:pPr>
+      <w:r>
+        <w:rPr>
+          <w:rStyle w:val="CommentReference"/>
         </w:rPr>
         <w:annotationRef/>
       </w:r>
       <w:r>
-        <w:t>Solucionado con esta magia.</w:t>
-      </w:r>
-    </w:p>
-    <w:p>
-      <w:pPr>
-        <w:pStyle w:val="Textocomentario"/>
-        <w:rPr>
-          <w:lang w:val="es-CL"/>
-        </w:rPr>
-      </w:pPr>
-      <w:proofErr w:type="spellStart"/>
-      <w:r>
-        <w:rPr>
-          <w:lang w:val="es-CL"/>
-        </w:rPr>
-        <w:t>background-size</w:t>
-      </w:r>
-      <w:proofErr w:type="spellEnd"/>
-      <w:r>
-        <w:rPr>
-          <w:lang w:val="es-CL"/>
-        </w:rPr>
-        <w:t>: 100% 100%;</w:t>
-      </w:r>
-      <w:r>
-        <w:rPr>
-          <w:lang w:val="es-CL"/>
-        </w:rPr>
-        <w:t xml:space="preserve"> era problema de acople en</w:t>
-      </w:r>
-      <w:r>
-        <w:rPr>
-          <w:lang w:val="es-CL"/>
-        </w:rPr>
-        <w:t>tre las dimensiones del contenedor y las de la imagen.</w:t>
+        <w:t>S</w:t>
+      </w:r>
+      <w:r>
+        <w:t xml:space="preserve">igue más oscuro que en el diseño el fondo del recuadro </w:t>
+      </w:r>
+      <w:r>
+        <w:t>d</w:t>
+      </w:r>
+      <w:r>
+        <w:t xml:space="preserve">el borde. </w:t>
+      </w:r>
+      <w:r>
+        <w:t>D</w:t>
+      </w:r>
+      <w:r>
+        <w:t xml:space="preserve">ebe ser que esa imagen </w:t>
+      </w:r>
+      <w:r>
+        <w:t>es</w:t>
+      </w:r>
+      <w:r>
+        <w:t xml:space="preserve"> del </w:t>
+      </w:r>
+      <w:proofErr w:type="spellStart"/>
+      <w:r>
+        <w:t>psd</w:t>
+      </w:r>
+      <w:proofErr w:type="spellEnd"/>
+      <w:r>
+        <w:t xml:space="preserve"> y que Álvaro </w:t>
+      </w:r>
+      <w:r>
+        <w:t xml:space="preserve">luego </w:t>
+      </w:r>
+      <w:r>
+        <w:t xml:space="preserve">rectificó que eran los del </w:t>
+      </w:r>
+      <w:proofErr w:type="spellStart"/>
+      <w:r>
+        <w:t>zeplin</w:t>
+      </w:r>
+      <w:proofErr w:type="spellEnd"/>
+      <w:r>
+        <w:t>.</w:t>
       </w:r>
     </w:p>
   </w:comment>
   <w:comment w:id="7" w:author="Desarrollador" w:date="2019-05-15T16:38:00Z" w:initials="D">
     <w:p>
       <w:pPr>
-        <w:pStyle w:val="Textocomentario"/>
-      </w:pPr>
-      <w:r>
-        <w:rPr>
-          <w:rStyle w:val="Refdecomentario"/>
+        <w:pStyle w:val="CommentText"/>
+      </w:pPr>
+      <w:r>
+        <w:rPr>
+          <w:rStyle w:val="CommentReference"/>
         </w:rPr>
         <w:annotationRef/>
       </w:r>
@@ -810,29 +1105,34 @@
   <w:comment w:id="8" w:author="Desarrollador" w:date="2019-05-15T16:42:00Z" w:initials="D">
     <w:p>
       <w:pPr>
-        <w:pStyle w:val="Textocomentario"/>
-      </w:pPr>
-      <w:r>
-        <w:rPr>
-          <w:rStyle w:val="Refdecomentario"/>
+        <w:pStyle w:val="CommentText"/>
+      </w:pPr>
+      <w:r>
+        <w:rPr>
+          <w:rStyle w:val="CommentReference"/>
         </w:rPr>
         <w:annotationRef/>
       </w:r>
       <w:r>
-        <w:t>Debe ser que lo tiene el .</w:t>
+        <w:t xml:space="preserve">Debe ser que lo tiene </w:t>
+      </w:r>
+      <w:proofErr w:type="gramStart"/>
+      <w:r>
+        <w:t>el .</w:t>
       </w:r>
       <w:proofErr w:type="spellStart"/>
       <w:r>
         <w:t>svg</w:t>
       </w:r>
       <w:proofErr w:type="spellEnd"/>
+      <w:proofErr w:type="gramEnd"/>
       <w:r>
         <w:t xml:space="preserve">. </w:t>
       </w:r>
     </w:p>
     <w:p>
       <w:pPr>
-        <w:pStyle w:val="Textocomentario"/>
+        <w:pStyle w:val="CommentText"/>
       </w:pPr>
       <w:r>
         <w:t xml:space="preserve">Si quieres dile a </w:t>
@@ -844,6 +1144,22 @@
       <w:proofErr w:type="spellEnd"/>
       <w:r>
         <w:t>, ahí vamos aprendiendo.</w:t>
+      </w:r>
+    </w:p>
+  </w:comment>
+  <w:comment w:id="9" w:author="Yaimé" w:date="2019-05-16T21:11:00Z" w:initials="YZR">
+    <w:p>
+      <w:pPr>
+        <w:pStyle w:val="CommentText"/>
+      </w:pPr>
+      <w:r>
+        <w:rPr>
+          <w:rStyle w:val="CommentReference"/>
+        </w:rPr>
+        <w:annotationRef/>
+      </w:r>
+      <w:r>
+        <w:t>Se lo pedimos a Álvaro.</w:t>
       </w:r>
     </w:p>
   </w:comment>
@@ -851,16 +1167,16 @@
 </file>
 
 <file path=word/commentsExtended.xml><?xml version="1.0" encoding="utf-8"?>
-<w15:commentsEx xmlns:wpc="http://schemas.microsoft.com/office/word/2010/wordprocessingCanvas" xmlns:cx="http://schemas.microsoft.com/office/drawing/2014/chartex" xmlns:cx1="http://schemas.microsoft.com/office/drawing/2015/9/8/chartex" xmlns:cx2="http://schemas.microsoft.com/office/drawing/2015/10/21/chartex" xmlns:cx3="http://schemas.microsoft.com/office/drawing/2016/5/9/chartex" xmlns:cx4="http://schemas.microsoft.com/office/drawing/2016/5/10/chartex" xmlns:cx5="http://schemas.microsoft.com/office/drawing/2016/5/11/chartex" xmlns:cx6="http://schemas.microsoft.com/office/drawing/2016/5/12/chartex" xmlns:cx7="http://schemas.microsoft.com/office/drawing/2016/5/13/chartex" xmlns:cx8="http://schemas.microsoft.com/office/drawing/2016/5/14/chartex" xmlns:mc="http://schemas.openxmlformats.org/markup-compatibility/2006" xmlns:aink="http://schemas.microsoft.com/office/drawing/2016/ink" xmlns:am3d="http://schemas.microsoft.com/office/drawing/2017/model3d" xmlns:o="urn:schemas-microsoft-com:office:office" xmlns:r="http://schemas.openxmlformats.org/officeDocument/2006/relationships" xmlns:m="http://schemas.openxmlformats.org/officeDocument/2006/math" xmlns:v="urn:schemas-microsoft-com:vml" xmlns:wp14="http://schemas.microsoft.com/office/word/2010/wordprocessingDrawing" xmlns:wp="http://schemas.openxmlformats.org/drawingml/2006/wordprocessingDrawing" xmlns:w10="urn:schemas-microsoft-com:office:word" xmlns:w="http://schemas.openxmlformats.org/wordprocessingml/2006/main" xmlns:w14="http://schemas.microsoft.com/office/word/2010/wordml" xmlns:w15="http://schemas.microsoft.com/office/word/2012/wordml" xmlns:w16cid="http://schemas.microsoft.com/office/word/2016/wordml/cid" xmlns:w16se="http://schemas.microsoft.com/office/word/2015/wordml/symex" xmlns:wpg="http://schemas.microsoft.com/office/word/2010/wordprocessingGroup" xmlns:wpi="http://schemas.microsoft.com/office/word/2010/wordprocessingInk" xmlns:wne="http://schemas.microsoft.com/office/word/2006/wordml" xmlns:wps="http://schemas.microsoft.com/office/word/2010/wordprocessingShape" mc:Ignorable="w14 w15 w16se w16cid wp14">
+<w15:commentsEx xmlns:wpc="http://schemas.microsoft.com/office/word/2010/wordprocessingCanvas" xmlns:cx="http://schemas.microsoft.com/office/drawing/2014/chartex" xmlns:mc="http://schemas.openxmlformats.org/markup-compatibility/2006" xmlns:o="urn:schemas-microsoft-com:office:office" xmlns:r="http://schemas.openxmlformats.org/officeDocument/2006/relationships" xmlns:m="http://schemas.openxmlformats.org/officeDocument/2006/math" xmlns:v="urn:schemas-microsoft-com:vml" xmlns:wp14="http://schemas.microsoft.com/office/word/2010/wordprocessingDrawing" xmlns:wp="http://schemas.openxmlformats.org/drawingml/2006/wordprocessingDrawing" xmlns:w10="urn:schemas-microsoft-com:office:word" xmlns:w="http://schemas.openxmlformats.org/wordprocessingml/2006/main" xmlns:w14="http://schemas.microsoft.com/office/word/2010/wordml" xmlns:w15="http://schemas.microsoft.com/office/word/2012/wordml" xmlns:w16se="http://schemas.microsoft.com/office/word/2015/wordml/symex" xmlns:wpg="http://schemas.microsoft.com/office/word/2010/wordprocessingGroup" xmlns:wpi="http://schemas.microsoft.com/office/word/2010/wordprocessingInk" xmlns:wne="http://schemas.microsoft.com/office/word/2006/wordml" xmlns:wps="http://schemas.microsoft.com/office/word/2010/wordprocessingShape" mc:Ignorable="w14 w15 w16se wp14">
   <w15:commentEx w15:paraId="0977BCB1" w15:done="0"/>
-  <w15:commentEx w15:paraId="518E9669" w15:paraIdParent="0977BCB1" w15:done="0"/>
   <w15:commentEx w15:paraId="662D1841" w15:done="0"/>
   <w15:commentEx w15:paraId="6B0854D8" w15:done="0"/>
-  <w15:commentEx w15:paraId="39ABDD80" w15:paraIdParent="6B0854D8" w15:done="0"/>
   <w15:commentEx w15:paraId="669A2510" w15:done="0"/>
   <w15:commentEx w15:paraId="2D58A633" w15:done="0"/>
+  <w15:commentEx w15:paraId="39D54163" w15:paraIdParent="2D58A633" w15:done="0"/>
   <w15:commentEx w15:paraId="6146DC64" w15:done="0"/>
   <w15:commentEx w15:paraId="6D4D22E8" w15:done="0"/>
+  <w15:commentEx w15:paraId="65DBE0FE" w15:paraIdParent="6D4D22E8" w15:done="0"/>
 </w15:commentsEx>
 </file>
 
@@ -879,8 +1195,94 @@
 </file>
 
 <file path=word/numbering.xml><?xml version="1.0" encoding="utf-8"?>
-<w:numbering xmlns:wpc="http://schemas.microsoft.com/office/word/2010/wordprocessingCanvas" xmlns:cx="http://schemas.microsoft.com/office/drawing/2014/chartex" xmlns:cx1="http://schemas.microsoft.com/office/drawing/2015/9/8/chartex" xmlns:cx2="http://schemas.microsoft.com/office/drawing/2015/10/21/chartex" xmlns:cx3="http://schemas.microsoft.com/office/drawing/2016/5/9/chartex" xmlns:cx4="http://schemas.microsoft.com/office/drawing/2016/5/10/chartex" xmlns:cx5="http://schemas.microsoft.com/office/drawing/2016/5/11/chartex" xmlns:cx6="http://schemas.microsoft.com/office/drawing/2016/5/12/chartex" xmlns:cx7="http://schemas.microsoft.com/office/drawing/2016/5/13/chartex" xmlns:cx8="http://schemas.microsoft.com/office/drawing/2016/5/14/chartex" xmlns:mc="http://schemas.openxmlformats.org/markup-compatibility/2006" xmlns:aink="http://schemas.microsoft.com/office/drawing/2016/ink" xmlns:am3d="http://schemas.microsoft.com/office/drawing/2017/model3d" xmlns:o="urn:schemas-microsoft-com:office:office" xmlns:r="http://schemas.openxmlformats.org/officeDocument/2006/relationships" xmlns:m="http://schemas.openxmlformats.org/officeDocument/2006/math" xmlns:v="urn:schemas-microsoft-com:vml" xmlns:wp14="http://schemas.microsoft.com/office/word/2010/wordprocessingDrawing" xmlns:wp="http://schemas.openxmlformats.org/drawingml/2006/wordprocessingDrawing" xmlns:w10="urn:schemas-microsoft-com:office:word" xmlns:w="http://schemas.openxmlformats.org/wordprocessingml/2006/main" xmlns:w14="http://schemas.microsoft.com/office/word/2010/wordml" xmlns:w15="http://schemas.microsoft.com/office/word/2012/wordml" xmlns:w16cid="http://schemas.microsoft.com/office/word/2016/wordml/cid" xmlns:w16se="http://schemas.microsoft.com/office/word/2015/wordml/symex" xmlns:wpg="http://schemas.microsoft.com/office/word/2010/wordprocessingGroup" xmlns:wpi="http://schemas.microsoft.com/office/word/2010/wordprocessingInk" xmlns:wne="http://schemas.microsoft.com/office/word/2006/wordml" xmlns:wps="http://schemas.microsoft.com/office/word/2010/wordprocessingShape" mc:Ignorable="w14 w15 w16se w16cid wp14">
+<w:numbering xmlns:wpc="http://schemas.microsoft.com/office/word/2010/wordprocessingCanvas" xmlns:cx="http://schemas.microsoft.com/office/drawing/2014/chartex" xmlns:mc="http://schemas.openxmlformats.org/markup-compatibility/2006" xmlns:o="urn:schemas-microsoft-com:office:office" xmlns:r="http://schemas.openxmlformats.org/officeDocument/2006/relationships" xmlns:m="http://schemas.openxmlformats.org/officeDocument/2006/math" xmlns:v="urn:schemas-microsoft-com:vml" xmlns:wp14="http://schemas.microsoft.com/office/word/2010/wordprocessingDrawing" xmlns:wp="http://schemas.openxmlformats.org/drawingml/2006/wordprocessingDrawing" xmlns:w10="urn:schemas-microsoft-com:office:word" xmlns:w="http://schemas.openxmlformats.org/wordprocessingml/2006/main" xmlns:w14="http://schemas.microsoft.com/office/word/2010/wordml" xmlns:w15="http://schemas.microsoft.com/office/word/2012/wordml" xmlns:w16se="http://schemas.microsoft.com/office/word/2015/wordml/symex" xmlns:wpg="http://schemas.microsoft.com/office/word/2010/wordprocessingGroup" xmlns:wpi="http://schemas.microsoft.com/office/word/2010/wordprocessingInk" xmlns:wne="http://schemas.microsoft.com/office/word/2006/wordml" xmlns:wps="http://schemas.microsoft.com/office/word/2010/wordprocessingShape" mc:Ignorable="w14 w15 w16se wp14">
   <w:abstractNum w:abstractNumId="0" w15:restartNumberingAfterBreak="0">
+    <w:nsid w:val="39D56E41"/>
+    <w:multiLevelType w:val="hybridMultilevel"/>
+    <w:tmpl w:val="04FA3C3E"/>
+    <w:lvl w:ilvl="0" w:tplc="580A000F">
+      <w:start w:val="1"/>
+      <w:numFmt w:val="decimal"/>
+      <w:lvlText w:val="%1."/>
+      <w:lvlJc w:val="left"/>
+      <w:pPr>
+        <w:ind w:left="360" w:hanging="360"/>
+      </w:pPr>
+    </w:lvl>
+    <w:lvl w:ilvl="1" w:tplc="580A0019" w:tentative="1">
+      <w:start w:val="1"/>
+      <w:numFmt w:val="lowerLetter"/>
+      <w:lvlText w:val="%2."/>
+      <w:lvlJc w:val="left"/>
+      <w:pPr>
+        <w:ind w:left="1080" w:hanging="360"/>
+      </w:pPr>
+    </w:lvl>
+    <w:lvl w:ilvl="2" w:tplc="580A001B" w:tentative="1">
+      <w:start w:val="1"/>
+      <w:numFmt w:val="lowerRoman"/>
+      <w:lvlText w:val="%3."/>
+      <w:lvlJc w:val="right"/>
+      <w:pPr>
+        <w:ind w:left="1800" w:hanging="180"/>
+      </w:pPr>
+    </w:lvl>
+    <w:lvl w:ilvl="3" w:tplc="580A000F" w:tentative="1">
+      <w:start w:val="1"/>
+      <w:numFmt w:val="decimal"/>
+      <w:lvlText w:val="%4."/>
+      <w:lvlJc w:val="left"/>
+      <w:pPr>
+        <w:ind w:left="2520" w:hanging="360"/>
+      </w:pPr>
+    </w:lvl>
+    <w:lvl w:ilvl="4" w:tplc="580A0019" w:tentative="1">
+      <w:start w:val="1"/>
+      <w:numFmt w:val="lowerLetter"/>
+      <w:lvlText w:val="%5."/>
+      <w:lvlJc w:val="left"/>
+      <w:pPr>
+        <w:ind w:left="3240" w:hanging="360"/>
+      </w:pPr>
+    </w:lvl>
+    <w:lvl w:ilvl="5" w:tplc="580A001B" w:tentative="1">
+      <w:start w:val="1"/>
+      <w:numFmt w:val="lowerRoman"/>
+      <w:lvlText w:val="%6."/>
+      <w:lvlJc w:val="right"/>
+      <w:pPr>
+        <w:ind w:left="3960" w:hanging="180"/>
+      </w:pPr>
+    </w:lvl>
+    <w:lvl w:ilvl="6" w:tplc="580A000F" w:tentative="1">
+      <w:start w:val="1"/>
+      <w:numFmt w:val="decimal"/>
+      <w:lvlText w:val="%7."/>
+      <w:lvlJc w:val="left"/>
+      <w:pPr>
+        <w:ind w:left="4680" w:hanging="360"/>
+      </w:pPr>
+    </w:lvl>
+    <w:lvl w:ilvl="7" w:tplc="580A0019" w:tentative="1">
+      <w:start w:val="1"/>
+      <w:numFmt w:val="lowerLetter"/>
+      <w:lvlText w:val="%8."/>
+      <w:lvlJc w:val="left"/>
+      <w:pPr>
+        <w:ind w:left="5400" w:hanging="360"/>
+      </w:pPr>
+    </w:lvl>
+    <w:lvl w:ilvl="8" w:tplc="580A001B" w:tentative="1">
+      <w:start w:val="1"/>
+      <w:numFmt w:val="lowerRoman"/>
+      <w:lvlText w:val="%9."/>
+      <w:lvlJc w:val="right"/>
+      <w:pPr>
+        <w:ind w:left="6120" w:hanging="180"/>
+      </w:pPr>
+    </w:lvl>
+  </w:abstractNum>
+  <w:abstractNum w:abstractNumId="1" w15:restartNumberingAfterBreak="0">
     <w:nsid w:val="3B40527E"/>
     <w:multiLevelType w:val="hybridMultilevel"/>
     <w:tmpl w:val="5F1E8A9E"/>
@@ -969,22 +1371,117 @@
       </w:pPr>
     </w:lvl>
   </w:abstractNum>
+  <w:abstractNum w:abstractNumId="2" w15:restartNumberingAfterBreak="0">
+    <w:nsid w:val="6169529A"/>
+    <w:multiLevelType w:val="hybridMultilevel"/>
+    <w:tmpl w:val="4C0CFEC8"/>
+    <w:lvl w:ilvl="0" w:tplc="580A000F">
+      <w:start w:val="1"/>
+      <w:numFmt w:val="decimal"/>
+      <w:lvlText w:val="%1."/>
+      <w:lvlJc w:val="left"/>
+      <w:pPr>
+        <w:ind w:left="360" w:hanging="360"/>
+      </w:pPr>
+    </w:lvl>
+    <w:lvl w:ilvl="1" w:tplc="580A0019" w:tentative="1">
+      <w:start w:val="1"/>
+      <w:numFmt w:val="lowerLetter"/>
+      <w:lvlText w:val="%2."/>
+      <w:lvlJc w:val="left"/>
+      <w:pPr>
+        <w:ind w:left="1080" w:hanging="360"/>
+      </w:pPr>
+    </w:lvl>
+    <w:lvl w:ilvl="2" w:tplc="580A001B" w:tentative="1">
+      <w:start w:val="1"/>
+      <w:numFmt w:val="lowerRoman"/>
+      <w:lvlText w:val="%3."/>
+      <w:lvlJc w:val="right"/>
+      <w:pPr>
+        <w:ind w:left="1800" w:hanging="180"/>
+      </w:pPr>
+    </w:lvl>
+    <w:lvl w:ilvl="3" w:tplc="580A000F" w:tentative="1">
+      <w:start w:val="1"/>
+      <w:numFmt w:val="decimal"/>
+      <w:lvlText w:val="%4."/>
+      <w:lvlJc w:val="left"/>
+      <w:pPr>
+        <w:ind w:left="2520" w:hanging="360"/>
+      </w:pPr>
+    </w:lvl>
+    <w:lvl w:ilvl="4" w:tplc="580A0019" w:tentative="1">
+      <w:start w:val="1"/>
+      <w:numFmt w:val="lowerLetter"/>
+      <w:lvlText w:val="%5."/>
+      <w:lvlJc w:val="left"/>
+      <w:pPr>
+        <w:ind w:left="3240" w:hanging="360"/>
+      </w:pPr>
+    </w:lvl>
+    <w:lvl w:ilvl="5" w:tplc="580A001B" w:tentative="1">
+      <w:start w:val="1"/>
+      <w:numFmt w:val="lowerRoman"/>
+      <w:lvlText w:val="%6."/>
+      <w:lvlJc w:val="right"/>
+      <w:pPr>
+        <w:ind w:left="3960" w:hanging="180"/>
+      </w:pPr>
+    </w:lvl>
+    <w:lvl w:ilvl="6" w:tplc="580A000F" w:tentative="1">
+      <w:start w:val="1"/>
+      <w:numFmt w:val="decimal"/>
+      <w:lvlText w:val="%7."/>
+      <w:lvlJc w:val="left"/>
+      <w:pPr>
+        <w:ind w:left="4680" w:hanging="360"/>
+      </w:pPr>
+    </w:lvl>
+    <w:lvl w:ilvl="7" w:tplc="580A0019" w:tentative="1">
+      <w:start w:val="1"/>
+      <w:numFmt w:val="lowerLetter"/>
+      <w:lvlText w:val="%8."/>
+      <w:lvlJc w:val="left"/>
+      <w:pPr>
+        <w:ind w:left="5400" w:hanging="360"/>
+      </w:pPr>
+    </w:lvl>
+    <w:lvl w:ilvl="8" w:tplc="580A001B" w:tentative="1">
+      <w:start w:val="1"/>
+      <w:numFmt w:val="lowerRoman"/>
+      <w:lvlText w:val="%9."/>
+      <w:lvlJc w:val="right"/>
+      <w:pPr>
+        <w:ind w:left="6120" w:hanging="180"/>
+      </w:pPr>
+    </w:lvl>
+  </w:abstractNum>
   <w:num w:numId="1">
+    <w:abstractNumId w:val="1"/>
+  </w:num>
+  <w:num w:numId="2">
+    <w:abstractNumId w:val="2"/>
+  </w:num>
+  <w:num w:numId="3">
     <w:abstractNumId w:val="0"/>
   </w:num>
 </w:numbering>
 </file>
 
 <file path=word/people.xml><?xml version="1.0" encoding="utf-8"?>
-<w15:people xmlns:wpc="http://schemas.microsoft.com/office/word/2010/wordprocessingCanvas" xmlns:cx="http://schemas.microsoft.com/office/drawing/2014/chartex" xmlns:cx1="http://schemas.microsoft.com/office/drawing/2015/9/8/chartex" xmlns:cx2="http://schemas.microsoft.com/office/drawing/2015/10/21/chartex" xmlns:cx3="http://schemas.microsoft.com/office/drawing/2016/5/9/chartex" xmlns:cx4="http://schemas.microsoft.com/office/drawing/2016/5/10/chartex" xmlns:cx5="http://schemas.microsoft.com/office/drawing/2016/5/11/chartex" xmlns:cx6="http://schemas.microsoft.com/office/drawing/2016/5/12/chartex" xmlns:cx7="http://schemas.microsoft.com/office/drawing/2016/5/13/chartex" xmlns:cx8="http://schemas.microsoft.com/office/drawing/2016/5/14/chartex" xmlns:mc="http://schemas.openxmlformats.org/markup-compatibility/2006" xmlns:aink="http://schemas.microsoft.com/office/drawing/2016/ink" xmlns:am3d="http://schemas.microsoft.com/office/drawing/2017/model3d" xmlns:o="urn:schemas-microsoft-com:office:office" xmlns:r="http://schemas.openxmlformats.org/officeDocument/2006/relationships" xmlns:m="http://schemas.openxmlformats.org/officeDocument/2006/math" xmlns:v="urn:schemas-microsoft-com:vml" xmlns:wp14="http://schemas.microsoft.com/office/word/2010/wordprocessingDrawing" xmlns:wp="http://schemas.openxmlformats.org/drawingml/2006/wordprocessingDrawing" xmlns:w10="urn:schemas-microsoft-com:office:word" xmlns:w="http://schemas.openxmlformats.org/wordprocessingml/2006/main" xmlns:w14="http://schemas.microsoft.com/office/word/2010/wordml" xmlns:w15="http://schemas.microsoft.com/office/word/2012/wordml" xmlns:w16cid="http://schemas.microsoft.com/office/word/2016/wordml/cid" xmlns:w16se="http://schemas.microsoft.com/office/word/2015/wordml/symex" xmlns:wpg="http://schemas.microsoft.com/office/word/2010/wordprocessingGroup" xmlns:wpi="http://schemas.microsoft.com/office/word/2010/wordprocessingInk" xmlns:wne="http://schemas.microsoft.com/office/word/2006/wordml" xmlns:wps="http://schemas.microsoft.com/office/word/2010/wordprocessingShape" mc:Ignorable="w14 w15 w16se w16cid wp14">
+<w15:people xmlns:wpc="http://schemas.microsoft.com/office/word/2010/wordprocessingCanvas" xmlns:cx="http://schemas.microsoft.com/office/drawing/2014/chartex" xmlns:mc="http://schemas.openxmlformats.org/markup-compatibility/2006" xmlns:o="urn:schemas-microsoft-com:office:office" xmlns:r="http://schemas.openxmlformats.org/officeDocument/2006/relationships" xmlns:m="http://schemas.openxmlformats.org/officeDocument/2006/math" xmlns:v="urn:schemas-microsoft-com:vml" xmlns:wp14="http://schemas.microsoft.com/office/word/2010/wordprocessingDrawing" xmlns:wp="http://schemas.openxmlformats.org/drawingml/2006/wordprocessingDrawing" xmlns:w10="urn:schemas-microsoft-com:office:word" xmlns:w="http://schemas.openxmlformats.org/wordprocessingml/2006/main" xmlns:w14="http://schemas.microsoft.com/office/word/2010/wordml" xmlns:w15="http://schemas.microsoft.com/office/word/2012/wordml" xmlns:w16se="http://schemas.microsoft.com/office/word/2015/wordml/symex" xmlns:wpg="http://schemas.microsoft.com/office/word/2010/wordprocessingGroup" xmlns:wpi="http://schemas.microsoft.com/office/word/2010/wordprocessingInk" xmlns:wne="http://schemas.microsoft.com/office/word/2006/wordml" xmlns:wps="http://schemas.microsoft.com/office/word/2010/wordprocessingShape" mc:Ignorable="w14 w15 w16se wp14">
   <w15:person w15:author="Desarrollador">
     <w15:presenceInfo w15:providerId="None" w15:userId="Desarrollador"/>
+  </w15:person>
+  <w15:person w15:author="Yaimé">
+    <w15:presenceInfo w15:providerId="None" w15:userId="Yaimé"/>
   </w15:person>
 </w15:people>
 </file>
 
 <file path=word/styles.xml><?xml version="1.0" encoding="utf-8"?>
-<w:styles xmlns:mc="http://schemas.openxmlformats.org/markup-compatibility/2006" xmlns:r="http://schemas.openxmlformats.org/officeDocument/2006/relationships" xmlns:w="http://schemas.openxmlformats.org/wordprocessingml/2006/main" xmlns:w14="http://schemas.microsoft.com/office/word/2010/wordml" xmlns:w15="http://schemas.microsoft.com/office/word/2012/wordml" xmlns:w16cid="http://schemas.microsoft.com/office/word/2016/wordml/cid" xmlns:w16se="http://schemas.microsoft.com/office/word/2015/wordml/symex" mc:Ignorable="w14 w15 w16se w16cid">
+<w:styles xmlns:mc="http://schemas.openxmlformats.org/markup-compatibility/2006" xmlns:r="http://schemas.openxmlformats.org/officeDocument/2006/relationships" xmlns:w="http://schemas.openxmlformats.org/wordprocessingml/2006/main" xmlns:w14="http://schemas.microsoft.com/office/word/2010/wordml" xmlns:w15="http://schemas.microsoft.com/office/word/2012/wordml" xmlns:w16se="http://schemas.microsoft.com/office/word/2015/wordml/symex" mc:Ignorable="w14 w15 w16se">
   <w:docDefaults>
     <w:rPrDefault>
       <w:rPr>
@@ -1000,7 +1497,7 @@
       </w:pPr>
     </w:pPrDefault>
   </w:docDefaults>
-  <w:latentStyles w:defLockedState="0" w:defUIPriority="99" w:defSemiHidden="0" w:defUnhideWhenUsed="0" w:defQFormat="0" w:count="376">
+  <w:latentStyles w:defLockedState="0" w:defUIPriority="99" w:defSemiHidden="0" w:defUnhideWhenUsed="0" w:defQFormat="0" w:count="371">
     <w:lsdException w:name="Normal" w:uiPriority="0" w:qFormat="1"/>
     <w:lsdException w:name="heading 1" w:uiPriority="9" w:qFormat="1"/>
     <w:lsdException w:name="heading 2" w:semiHidden="1" w:uiPriority="9" w:unhideWhenUsed="1" w:qFormat="1"/>
@@ -1372,11 +1869,6 @@
     <w:lsdException w:name="List Table 5 Dark Accent 6" w:uiPriority="50"/>
     <w:lsdException w:name="List Table 6 Colorful Accent 6" w:uiPriority="51"/>
     <w:lsdException w:name="List Table 7 Colorful Accent 6" w:uiPriority="52"/>
-    <w:lsdException w:name="Mention" w:semiHidden="1" w:unhideWhenUsed="1"/>
-    <w:lsdException w:name="Smart Hyperlink" w:semiHidden="1" w:unhideWhenUsed="1"/>
-    <w:lsdException w:name="Hashtag" w:semiHidden="1" w:unhideWhenUsed="1"/>
-    <w:lsdException w:name="Unresolved Mention" w:semiHidden="1" w:unhideWhenUsed="1"/>
-    <w:lsdException w:name="Smart Link" w:semiHidden="1" w:unhideWhenUsed="1"/>
   </w:latentStyles>
   <w:style w:type="paragraph" w:default="1" w:styleId="Normal">
     <w:name w:val="Normal"/>
@@ -1392,11 +1884,11 @@
       <w:lang w:val="es-ES"/>
     </w:rPr>
   </w:style>
-  <w:style w:type="paragraph" w:styleId="Ttulo1">
+  <w:style w:type="paragraph" w:styleId="Heading1">
     <w:name w:val="heading 1"/>
     <w:basedOn w:val="Normal"/>
     <w:next w:val="Normal"/>
-    <w:link w:val="Ttulo1Car"/>
+    <w:link w:val="Heading1Char"/>
     <w:uiPriority w:val="9"/>
     <w:qFormat/>
     <w:rsid w:val="006F5719"/>
@@ -1413,13 +1905,13 @@
       <w:szCs w:val="32"/>
     </w:rPr>
   </w:style>
-  <w:style w:type="character" w:default="1" w:styleId="Fuentedeprrafopredeter">
+  <w:style w:type="character" w:default="1" w:styleId="DefaultParagraphFont">
     <w:name w:val="Default Paragraph Font"/>
     <w:uiPriority w:val="1"/>
     <w:semiHidden/>
     <w:unhideWhenUsed/>
   </w:style>
-  <w:style w:type="table" w:default="1" w:styleId="Tablanormal">
+  <w:style w:type="table" w:default="1" w:styleId="TableNormal">
     <w:name w:val="Normal Table"/>
     <w:uiPriority w:val="99"/>
     <w:semiHidden/>
@@ -1434,16 +1926,16 @@
       </w:tblCellMar>
     </w:tblPr>
   </w:style>
-  <w:style w:type="numbering" w:default="1" w:styleId="Sinlista">
+  <w:style w:type="numbering" w:default="1" w:styleId="NoList">
     <w:name w:val="No List"/>
     <w:uiPriority w:val="99"/>
     <w:semiHidden/>
     <w:unhideWhenUsed/>
   </w:style>
-  <w:style w:type="character" w:customStyle="1" w:styleId="Ttulo1Car">
-    <w:name w:val="Título 1 Car"/>
-    <w:basedOn w:val="Fuentedeprrafopredeter"/>
-    <w:link w:val="Ttulo1"/>
+  <w:style w:type="character" w:customStyle="1" w:styleId="Heading1Char">
+    <w:name w:val="Heading 1 Char"/>
+    <w:basedOn w:val="DefaultParagraphFont"/>
+    <w:link w:val="Heading1"/>
     <w:uiPriority w:val="9"/>
     <w:rsid w:val="006F5719"/>
     <w:rPr>
@@ -1454,7 +1946,7 @@
       <w:lang w:val="es-ES"/>
     </w:rPr>
   </w:style>
-  <w:style w:type="paragraph" w:styleId="Prrafodelista">
+  <w:style w:type="paragraph" w:styleId="ListParagraph">
     <w:name w:val="List Paragraph"/>
     <w:basedOn w:val="Normal"/>
     <w:uiPriority w:val="34"/>
@@ -1465,9 +1957,9 @@
       <w:contextualSpacing/>
     </w:pPr>
   </w:style>
-  <w:style w:type="character" w:styleId="Refdecomentario">
+  <w:style w:type="character" w:styleId="CommentReference">
     <w:name w:val="annotation reference"/>
-    <w:basedOn w:val="Fuentedeprrafopredeter"/>
+    <w:basedOn w:val="DefaultParagraphFont"/>
     <w:uiPriority w:val="99"/>
     <w:semiHidden/>
     <w:unhideWhenUsed/>
@@ -1477,10 +1969,10 @@
       <w:szCs w:val="16"/>
     </w:rPr>
   </w:style>
-  <w:style w:type="paragraph" w:styleId="Textocomentario">
+  <w:style w:type="paragraph" w:styleId="CommentText">
     <w:name w:val="annotation text"/>
     <w:basedOn w:val="Normal"/>
-    <w:link w:val="TextocomentarioCar"/>
+    <w:link w:val="CommentTextChar"/>
     <w:uiPriority w:val="99"/>
     <w:unhideWhenUsed/>
     <w:rsid w:val="008D2306"/>
@@ -1492,10 +1984,10 @@
       <w:szCs w:val="20"/>
     </w:rPr>
   </w:style>
-  <w:style w:type="character" w:customStyle="1" w:styleId="TextocomentarioCar">
-    <w:name w:val="Texto comentario Car"/>
-    <w:basedOn w:val="Fuentedeprrafopredeter"/>
-    <w:link w:val="Textocomentario"/>
+  <w:style w:type="character" w:customStyle="1" w:styleId="CommentTextChar">
+    <w:name w:val="Comment Text Char"/>
+    <w:basedOn w:val="DefaultParagraphFont"/>
+    <w:link w:val="CommentText"/>
     <w:uiPriority w:val="99"/>
     <w:rsid w:val="008D2306"/>
     <w:rPr>
@@ -1505,11 +1997,11 @@
       <w:lang w:val="es-ES"/>
     </w:rPr>
   </w:style>
-  <w:style w:type="paragraph" w:styleId="Asuntodelcomentario">
+  <w:style w:type="paragraph" w:styleId="CommentSubject">
     <w:name w:val="annotation subject"/>
-    <w:basedOn w:val="Textocomentario"/>
-    <w:next w:val="Textocomentario"/>
-    <w:link w:val="AsuntodelcomentarioCar"/>
+    <w:basedOn w:val="CommentText"/>
+    <w:next w:val="CommentText"/>
+    <w:link w:val="CommentSubjectChar"/>
     <w:uiPriority w:val="99"/>
     <w:semiHidden/>
     <w:unhideWhenUsed/>
@@ -1519,10 +2011,10 @@
       <w:bCs/>
     </w:rPr>
   </w:style>
-  <w:style w:type="character" w:customStyle="1" w:styleId="AsuntodelcomentarioCar">
-    <w:name w:val="Asunto del comentario Car"/>
-    <w:basedOn w:val="TextocomentarioCar"/>
-    <w:link w:val="Asuntodelcomentario"/>
+  <w:style w:type="character" w:customStyle="1" w:styleId="CommentSubjectChar">
+    <w:name w:val="Comment Subject Char"/>
+    <w:basedOn w:val="CommentTextChar"/>
+    <w:link w:val="CommentSubject"/>
     <w:uiPriority w:val="99"/>
     <w:semiHidden/>
     <w:rsid w:val="008D2306"/>
@@ -1535,10 +2027,10 @@
       <w:lang w:val="es-ES"/>
     </w:rPr>
   </w:style>
-  <w:style w:type="paragraph" w:styleId="Textodeglobo">
+  <w:style w:type="paragraph" w:styleId="BalloonText">
     <w:name w:val="Balloon Text"/>
     <w:basedOn w:val="Normal"/>
-    <w:link w:val="TextodegloboCar"/>
+    <w:link w:val="BalloonTextChar"/>
     <w:uiPriority w:val="99"/>
     <w:semiHidden/>
     <w:unhideWhenUsed/>
@@ -1552,10 +2044,10 @@
       <w:szCs w:val="18"/>
     </w:rPr>
   </w:style>
-  <w:style w:type="character" w:customStyle="1" w:styleId="TextodegloboCar">
-    <w:name w:val="Texto de globo Car"/>
-    <w:basedOn w:val="Fuentedeprrafopredeter"/>
-    <w:link w:val="Textodeglobo"/>
+  <w:style w:type="character" w:customStyle="1" w:styleId="BalloonTextChar">
+    <w:name w:val="Balloon Text Char"/>
+    <w:basedOn w:val="DefaultParagraphFont"/>
+    <w:link w:val="BalloonText"/>
     <w:uiPriority w:val="99"/>
     <w:semiHidden/>
     <w:rsid w:val="008D2306"/>

</xml_diff>